<commit_message>
Creación de los módulos para uso de los empleados y el dueño.
</commit_message>
<xml_diff>
--- a/Carpeta de Proyecto/Proyecto 2022.docx
+++ b/Carpeta de Proyecto/Proyecto 2022.docx
@@ -43,33 +43,249 @@
     <w:p/>
     <w:p/>
     <w:p>
-      <w:r>
+      <w:pPr>
+        <w:rPr>
+          <w:sz w:val="32"/>
+          <w:szCs w:val="32"/>
+        </w:rPr>
+      </w:pPr>
+      <w:r>
+        <w:rPr>
+          <w:sz w:val="32"/>
+          <w:szCs w:val="32"/>
+        </w:rPr>
         <w:t>Módulos</w:t>
       </w:r>
     </w:p>
     <w:p>
       <w:r>
+        <w:t>Asistencia</w:t>
+      </w:r>
+    </w:p>
+    <w:p>
+      <w:r>
+        <w:tab/>
+        <w:t>Nombre o dni</w:t>
+      </w:r>
+    </w:p>
+    <w:p>
+      <w:r>
+        <w:t>Registro</w:t>
+      </w:r>
+      <w:r>
+        <w:br/>
+      </w:r>
+      <w:r>
+        <w:tab/>
+        <w:t>Nuevo - Modificación</w:t>
+      </w:r>
+      <w:r>
+        <w:br/>
+      </w:r>
+      <w:r>
+        <w:tab/>
+        <w:t>Nombre</w:t>
+      </w:r>
+      <w:r>
+        <w:br/>
+      </w:r>
+      <w:r>
+        <w:tab/>
+      </w:r>
+      <w:r>
+        <w:t>Apellido</w:t>
+      </w:r>
+      <w:r>
+        <w:br/>
+      </w:r>
+      <w:r>
+        <w:tab/>
+        <w:t>DNI</w:t>
+      </w:r>
+      <w:r>
+        <w:br/>
+      </w:r>
+      <w:r>
+        <w:tab/>
+        <w:t>Teléfono</w:t>
+      </w:r>
+      <w:r>
+        <w:br/>
+      </w:r>
+      <w:r>
+        <w:tab/>
+        <w:t>Teléfono alternativo</w:t>
+      </w:r>
+      <w:r>
+        <w:br/>
+      </w:r>
+      <w:r>
+        <w:tab/>
+        <w:t>Mail</w:t>
+      </w:r>
+      <w:r>
+        <w:br/>
+      </w:r>
+      <w:r>
+        <w:tab/>
+        <w:t>Plan</w:t>
+      </w:r>
+      <w:r>
+        <w:br/>
+      </w:r>
+      <w:r>
+        <w:tab/>
+        <w:t>Pago de matrícula</w:t>
+      </w:r>
+      <w:r>
+        <w:br/>
+      </w:r>
+      <w:r>
+        <w:tab/>
+        <w:t>Pago de cuota 1</w:t>
+      </w:r>
+      <w:r>
+        <w:br/>
+      </w:r>
+      <w:r>
+        <w:tab/>
+        <w:t>Observaciones</w:t>
+      </w:r>
+      <w:r>
+        <w:tab/>
+      </w:r>
+    </w:p>
+    <w:p>
+      <w:r>
+        <w:t>Pago</w:t>
+      </w:r>
+      <w:r>
+        <w:br/>
+      </w:r>
+      <w:r>
+        <w:tab/>
+        <w:t>DNI</w:t>
+      </w:r>
+      <w:r>
+        <w:br/>
+      </w:r>
+      <w:r>
+        <w:tab/>
+      </w:r>
+      <w:r>
+        <w:t>Plan (muestra)</w:t>
+      </w:r>
+      <w:r>
+        <w:br/>
+      </w:r>
+      <w:r>
+        <w:tab/>
+        <w:t>Pago (parcial o total)</w:t>
+      </w:r>
+    </w:p>
+    <w:p>
+      <w:r>
         <w:t>Caja</w:t>
       </w:r>
-    </w:p>
-    <w:p>
-      <w:r>
-        <w:t>Cuotas</w:t>
-      </w:r>
-    </w:p>
-    <w:p>
-      <w:r>
-        <w:t>Asistencia</w:t>
-      </w:r>
-    </w:p>
-    <w:p>
-      <w:r>
-        <w:t>Registro</w:t>
-      </w:r>
-    </w:p>
-    <w:p>
-      <w:r>
-        <w:t>Clases con horarios, días y cupo.</w:t>
+      <w:r>
+        <w:br/>
+      </w:r>
+      <w:r>
+        <w:tab/>
+        <w:t>Monto diario</w:t>
+      </w:r>
+      <w:r>
+        <w:br/>
+      </w:r>
+      <w:r>
+        <w:tab/>
+        <w:t>Monto Semanal</w:t>
+      </w:r>
+      <w:r>
+        <w:br/>
+      </w:r>
+      <w:r>
+        <w:tab/>
+        <w:t>Monto Mensual</w:t>
+      </w:r>
+      <w:r>
+        <w:br/>
+      </w:r>
+      <w:r>
+        <w:tab/>
+        <w:t>Pagos - Gastos</w:t>
+      </w:r>
+    </w:p>
+    <w:p>
+      <w:r>
+        <w:t>Planes</w:t>
+      </w:r>
+      <w:r>
+        <w:br/>
+      </w:r>
+      <w:r>
+        <w:tab/>
+        <w:t>Nombre</w:t>
+      </w:r>
+      <w:r>
+        <w:br/>
+      </w:r>
+      <w:r>
+        <w:tab/>
+        <w:t>Costo</w:t>
+      </w:r>
+      <w:r>
+        <w:br/>
+      </w:r>
+      <w:r>
+        <w:tab/>
+        <w:t>Días y horarios</w:t>
+      </w:r>
+    </w:p>
+    <w:p>
+      <w:r>
+        <w:t>Empleados</w:t>
+      </w:r>
+      <w:r>
+        <w:br/>
+      </w:r>
+      <w:r>
+        <w:tab/>
+        <w:t>Nombre</w:t>
+      </w:r>
+      <w:r>
+        <w:br/>
+      </w:r>
+      <w:r>
+        <w:tab/>
+        <w:t>Apellido</w:t>
+      </w:r>
+      <w:r>
+        <w:br/>
+      </w:r>
+      <w:r>
+        <w:lastRenderedPageBreak/>
+        <w:tab/>
+        <w:t xml:space="preserve">DNI </w:t>
+      </w:r>
+      <w:r>
+        <w:br/>
+      </w:r>
+      <w:r>
+        <w:tab/>
+        <w:t>Jornada laboral</w:t>
+      </w:r>
+      <w:r>
+        <w:br/>
+      </w:r>
+      <w:r>
+        <w:tab/>
+      </w:r>
+      <w:r>
+        <w:t>Historial</w:t>
+      </w:r>
+      <w:r>
+        <w:t xml:space="preserve"> de login</w:t>
       </w:r>
     </w:p>
     <w:p/>
@@ -213,13 +429,13 @@
     <w:p/>
     <w:p>
       <w:r>
-        <w:lastRenderedPageBreak/>
-        <w:t>Con respecto al proyecto, se realiza la creación del proyecto, sin ningún archivo, para ya tener todo listo:</w:t>
-      </w:r>
-    </w:p>
-    <w:p>
+        <w:t xml:space="preserve">Git del proyecto: </w:t>
+      </w:r>
       <w:r>
         <w:t>https://github.com/JoelPallero/Gym</w:t>
+      </w:r>
+      <w:r>
+        <w:t>.git</w:t>
       </w:r>
     </w:p>
     <w:p/>

</xml_diff>

<commit_message>
90% de las interfacez listas.
</commit_message>
<xml_diff>
--- a/Carpeta de Proyecto/Proyecto 2022.docx
+++ b/Carpeta de Proyecto/Proyecto 2022.docx
@@ -7,58 +7,350 @@
         <w:t>Proyecto 2022</w:t>
       </w:r>
     </w:p>
+    <w:p/>
     <w:p>
       <w:pPr>
         <w:rPr>
-          <w:strike/>
+          <w:sz w:val="28"/>
+          <w:szCs w:val="28"/>
         </w:rPr>
       </w:pPr>
       <w:r>
         <w:rPr>
-          <w:strike/>
-        </w:rPr>
-        <w:t>Entrevista.</w:t>
-      </w:r>
-    </w:p>
-    <w:p>
-      <w:r>
-        <w:t>Pantallas – interfaces.</w:t>
-      </w:r>
-    </w:p>
-    <w:p>
-      <w:r>
-        <w:t>Identificar las historias de Usuarios, para identificar los autores.</w:t>
-      </w:r>
-    </w:p>
-    <w:p>
-      <w:r>
-        <w:t>Huella, tarjeta.</w:t>
-      </w:r>
-    </w:p>
-    <w:p>
-      <w:r>
-        <w:t>Diagrama de persistencia</w:t>
+          <w:b/>
+          <w:bCs/>
+          <w:sz w:val="28"/>
+          <w:szCs w:val="28"/>
+        </w:rPr>
+        <w:t>Entrevista</w:t>
+      </w:r>
+    </w:p>
+    <w:p>
+      <w:r>
+        <w:t>¿Qué programa necesit</w:t>
+      </w:r>
+      <w:r>
+        <w:t>a</w:t>
+      </w:r>
+      <w:r>
+        <w:t>s?</w:t>
+      </w:r>
+    </w:p>
+    <w:p>
+      <w:r>
+        <w:t>U</w:t>
+      </w:r>
+      <w:r>
+        <w:t xml:space="preserve">n programa </w:t>
+      </w:r>
+      <w:r>
+        <w:t>para llevar el control del Gym.</w:t>
+      </w:r>
+    </w:p>
+    <w:p>
+      <w:r>
+        <w:t>¿Qué necesitas que haga el programa?</w:t>
+      </w:r>
+    </w:p>
+    <w:p>
+      <w:r>
+        <w:t>Que realice ABM de</w:t>
+      </w:r>
+      <w:r>
+        <w:t xml:space="preserve"> clientes. </w:t>
+      </w:r>
+      <w:r>
+        <w:t>Que llegue el h</w:t>
+      </w:r>
+      <w:r>
+        <w:t>istorial de los clientes de cuotas pagas/Impagas</w:t>
+      </w:r>
+      <w:r>
+        <w:t>/a vencer</w:t>
+      </w:r>
+      <w:r>
+        <w:t>. Que le avise</w:t>
+      </w:r>
+      <w:r>
+        <w:t xml:space="preserve"> al cliente y a </w:t>
+      </w:r>
+      <w:r>
+        <w:t>mí</w:t>
+      </w:r>
+      <w:r>
+        <w:t>, sobre la facturación</w:t>
+      </w:r>
+      <w:r>
+        <w:t xml:space="preserve"> unos </w:t>
+      </w:r>
+      <w:r>
+        <w:t>días</w:t>
+      </w:r>
+      <w:r>
+        <w:t xml:space="preserve"> antes del vencimiento.</w:t>
+      </w:r>
+      <w:r>
+        <w:t xml:space="preserve"> Que pueda tener un horario de Loguin para las personas que lo manejan, que serían las secretarias. </w:t>
+      </w:r>
+    </w:p>
+    <w:p>
+      <w:r>
+        <w:t>¿Cuántas personas van a estar usando el programa?</w:t>
+      </w:r>
+    </w:p>
+    <w:p>
+      <w:r>
+        <w:t>D</w:t>
+      </w:r>
+      <w:r>
+        <w:t xml:space="preserve">os empleadas </w:t>
+      </w:r>
+      <w:r>
+        <w:t>más,</w:t>
+      </w:r>
+      <w:r>
+        <w:t xml:space="preserve"> que son las recepcionistas</w:t>
+      </w:r>
+      <w:r>
+        <w:t>, y yo que soy el dueño.</w:t>
+      </w:r>
+    </w:p>
+    <w:p>
+      <w:r>
+        <w:t xml:space="preserve">¿Qué otras funcionalidades </w:t>
+      </w:r>
+      <w:r>
+        <w:t>queres</w:t>
+      </w:r>
+      <w:r>
+        <w:t xml:space="preserve"> que el programa tenga?</w:t>
+      </w:r>
+    </w:p>
+    <w:p>
+      <w:r>
+        <w:t>ABM de planes, clases, etc. Para que se pueda identificar en qué plan o clase está cada cliente.</w:t>
+      </w:r>
+    </w:p>
+    <w:p>
+      <w:r>
+        <w:t>¿En qué formato queres el programa? Web, desktop, móvil.</w:t>
+      </w:r>
+    </w:p>
+    <w:p>
+      <w:r>
+        <w:t xml:space="preserve">El programa es para </w:t>
+      </w:r>
+      <w:r>
+        <w:t>un pc</w:t>
+      </w:r>
+      <w:r>
+        <w:t xml:space="preserve"> de escritorio, así que en modo escritorio estaría bien. Mientras sea sencillo y rápido de funcionamiento, no habría problemas.</w:t>
+      </w:r>
+    </w:p>
+    <w:p>
+      <w:r>
+        <w:t>¿El aviso de vencimiento es por mail o es por celular?</w:t>
+      </w:r>
+    </w:p>
+    <w:p>
+      <w:r>
+        <w:t>Es por mail.</w:t>
       </w:r>
     </w:p>
     <w:p/>
-    <w:p/>
     <w:p>
       <w:pPr>
+        <w:rPr>
+          <w:sz w:val="28"/>
+          <w:szCs w:val="28"/>
+        </w:rPr>
+      </w:pPr>
+      <w:r>
+        <w:rPr>
+          <w:b/>
+          <w:bCs/>
+          <w:sz w:val="28"/>
+          <w:szCs w:val="28"/>
+        </w:rPr>
+        <w:t>Historias de Usuario</w:t>
+      </w:r>
+    </w:p>
+    <w:p>
+      <w:r>
+        <w:t xml:space="preserve">Login de </w:t>
+      </w:r>
+      <w:r>
+        <w:t>dueño</w:t>
+      </w:r>
+      <w:r>
+        <w:br/>
+        <w:t>Login de empleados.</w:t>
+      </w:r>
+      <w:r>
+        <w:br/>
+      </w:r>
+      <w:r>
+        <w:br/>
+        <w:t>Asistencia de los alumnos.</w:t>
+      </w:r>
+      <w:r>
+        <w:br/>
+      </w:r>
+      <w:r>
+        <w:br/>
+        <w:t>Alta de los nuevos alumnos.</w:t>
+      </w:r>
+      <w:r>
+        <w:br/>
+        <w:t>Modificaciones de los alumnos.</w:t>
+      </w:r>
+      <w:r>
+        <w:br/>
+        <w:t>Eliminación de los alumnos.</w:t>
+      </w:r>
+      <w:r>
+        <w:br/>
+      </w:r>
+      <w:r>
+        <w:br/>
+        <w:t>Pago de los alumnos.</w:t>
+      </w:r>
+      <w:r>
+        <w:br/>
+        <w:t>Notificación por deuda del alumno al alumno.</w:t>
+      </w:r>
+      <w:r>
+        <w:br/>
+        <w:t>Notificación por deuda del alumno al empleado.</w:t>
+      </w:r>
+      <w:r>
+        <w:t xml:space="preserve"> </w:t>
+      </w:r>
+      <w:r>
+        <w:br/>
+        <w:t>Notificación por deuda del alumno al dueño.</w:t>
+      </w:r>
+      <w:r>
+        <w:br/>
+      </w:r>
+      <w:r>
+        <w:br/>
+        <w:t>Registro del dinero recaudado en determinado tiempo (día, semana, mes)</w:t>
+      </w:r>
+      <w:r>
+        <w:br/>
+      </w:r>
+      <w:r>
+        <w:br/>
+        <w:t>Alta de planes.</w:t>
+      </w:r>
+      <w:r>
+        <w:br/>
+        <w:t>Modificación de planes</w:t>
+      </w:r>
+      <w:r>
+        <w:br/>
+      </w:r>
+      <w:r>
+        <w:lastRenderedPageBreak/>
+        <w:t>Baja de planes.</w:t>
+      </w:r>
+      <w:r>
+        <w:br/>
+      </w:r>
+      <w:r>
+        <w:br/>
+        <w:t>Alta empleados.</w:t>
+      </w:r>
+      <w:r>
+        <w:br/>
+        <w:t>Modificación empleados.</w:t>
+      </w:r>
+      <w:r>
+        <w:br/>
+        <w:t>Baja empleados.</w:t>
+      </w:r>
+      <w:r>
+        <w:br/>
+      </w:r>
+    </w:p>
+    <w:p>
+      <w:r>
+        <w:rPr>
+          <w:b/>
+          <w:bCs/>
+          <w:sz w:val="28"/>
+          <w:szCs w:val="28"/>
+        </w:rPr>
+        <w:t>Autores</w:t>
+      </w:r>
+      <w:r>
+        <w:t>:</w:t>
+      </w:r>
+    </w:p>
+    <w:p>
+      <w:pPr>
+        <w:ind w:left="708"/>
         <w:rPr>
           <w:sz w:val="32"/>
           <w:szCs w:val="32"/>
         </w:rPr>
       </w:pPr>
       <w:r>
+        <w:t>Programa</w:t>
+      </w:r>
+      <w:r>
+        <w:br/>
+      </w:r>
+      <w:r>
+        <w:t>Empleados</w:t>
+      </w:r>
+      <w:r>
+        <w:br/>
+      </w:r>
+      <w:r>
+        <w:t>Dueño</w:t>
+      </w:r>
+    </w:p>
+    <w:p>
+      <w:pPr>
         <w:rPr>
           <w:sz w:val="32"/>
           <w:szCs w:val="32"/>
         </w:rPr>
+      </w:pPr>
+    </w:p>
+    <w:p>
+      <w:pPr>
+        <w:rPr>
+          <w:b/>
+          <w:bCs/>
+          <w:sz w:val="32"/>
+          <w:szCs w:val="32"/>
+        </w:rPr>
+      </w:pPr>
+      <w:r>
+        <w:rPr>
+          <w:b/>
+          <w:bCs/>
+          <w:sz w:val="28"/>
+          <w:szCs w:val="28"/>
+        </w:rPr>
         <w:t>Módulos</w:t>
       </w:r>
     </w:p>
     <w:p>
-      <w:r>
+      <w:pPr>
+        <w:rPr>
+          <w:b/>
+          <w:bCs/>
+        </w:rPr>
+      </w:pPr>
+      <w:r>
+        <w:rPr>
+          <w:b/>
+          <w:bCs/>
+        </w:rPr>
         <w:t>Asistencia</w:t>
       </w:r>
     </w:p>
@@ -70,14 +362,14 @@
     </w:p>
     <w:p>
       <w:r>
+        <w:rPr>
+          <w:b/>
+          <w:bCs/>
+        </w:rPr>
         <w:t>Registro</w:t>
       </w:r>
       <w:r>
-        <w:br/>
-      </w:r>
-      <w:r>
-        <w:tab/>
-        <w:t>Nuevo - Modificación</w:t>
+        <w:t xml:space="preserve"> </w:t>
       </w:r>
       <w:r>
         <w:br/>
@@ -91,8 +383,6 @@
       </w:r>
       <w:r>
         <w:tab/>
-      </w:r>
-      <w:r>
         <w:t>Apellido</w:t>
       </w:r>
       <w:r>
@@ -114,7 +404,12 @@
       </w:r>
       <w:r>
         <w:tab/>
-        <w:t>Teléfono alternativo</w:t>
+      </w:r>
+      <w:r>
+        <w:t>A</w:t>
+      </w:r>
+      <w:r>
+        <w:t>lternativo</w:t>
       </w:r>
       <w:r>
         <w:br/>
@@ -154,9 +449,20 @@
       <w:r>
         <w:tab/>
       </w:r>
-    </w:p>
-    <w:p>
-      <w:r>
+      <w:r>
+        <w:br/>
+      </w:r>
+      <w:r>
+        <w:tab/>
+        <w:t>Huella de qué empleado hizo el registro</w:t>
+      </w:r>
+    </w:p>
+    <w:p>
+      <w:r>
+        <w:rPr>
+          <w:b/>
+          <w:bCs/>
+        </w:rPr>
         <w:t>Pago</w:t>
       </w:r>
       <w:r>
@@ -164,6 +470,13 @@
       </w:r>
       <w:r>
         <w:tab/>
+        <w:t>Nombre</w:t>
+      </w:r>
+      <w:r>
+        <w:br/>
+      </w:r>
+      <w:r>
+        <w:tab/>
         <w:t>DNI</w:t>
       </w:r>
       <w:r>
@@ -171,8 +484,13 @@
       </w:r>
       <w:r>
         <w:tab/>
-      </w:r>
-      <w:r>
+        <w:t>Teléfono</w:t>
+      </w:r>
+      <w:r>
+        <w:br/>
+      </w:r>
+      <w:r>
+        <w:tab/>
         <w:t>Plan (muestra)</w:t>
       </w:r>
       <w:r>
@@ -180,11 +498,63 @@
       </w:r>
       <w:r>
         <w:tab/>
-        <w:t>Pago (parcial o total)</w:t>
-      </w:r>
-    </w:p>
-    <w:p>
-      <w:r>
+        <w:t>Mail</w:t>
+      </w:r>
+      <w:r>
+        <w:br/>
+      </w:r>
+      <w:r>
+        <w:tab/>
+        <w:t>Cuotas adeudadas (cantidad)</w:t>
+      </w:r>
+      <w:r>
+        <w:br/>
+      </w:r>
+      <w:r>
+        <w:tab/>
+        <w:t>Saldo (deuda)</w:t>
+      </w:r>
+      <w:r>
+        <w:br/>
+      </w:r>
+      <w:r>
+        <w:tab/>
+        <w:t>Monto total (a pagar)</w:t>
+      </w:r>
+      <w:r>
+        <w:br/>
+      </w:r>
+      <w:r>
+        <w:tab/>
+        <w:t>Cuotas a pagar (cantidad)</w:t>
+      </w:r>
+      <w:r>
+        <w:br/>
+      </w:r>
+      <w:r>
+        <w:tab/>
+        <w:t>Importe a pagar</w:t>
+      </w:r>
+      <w:r>
+        <w:br/>
+      </w:r>
+      <w:r>
+        <w:tab/>
+        <w:t>Fecha de pago</w:t>
+      </w:r>
+      <w:r>
+        <w:br/>
+      </w:r>
+      <w:r>
+        <w:tab/>
+      </w:r>
+    </w:p>
+    <w:p>
+      <w:r>
+        <w:rPr>
+          <w:b/>
+          <w:bCs/>
+        </w:rPr>
         <w:t>Caja</w:t>
       </w:r>
       <w:r>
@@ -205,6 +575,7 @@
         <w:br/>
       </w:r>
       <w:r>
+        <w:lastRenderedPageBreak/>
         <w:tab/>
         <w:t>Monto Mensual</w:t>
       </w:r>
@@ -218,6 +589,10 @@
     </w:p>
     <w:p>
       <w:r>
+        <w:rPr>
+          <w:b/>
+          <w:bCs/>
+        </w:rPr>
         <w:t>Planes</w:t>
       </w:r>
       <w:r>
@@ -244,6 +619,10 @@
     </w:p>
     <w:p>
       <w:r>
+        <w:rPr>
+          <w:b/>
+          <w:bCs/>
+        </w:rPr>
         <w:t>Empleados</w:t>
       </w:r>
       <w:r>
@@ -264,7 +643,6 @@
         <w:br/>
       </w:r>
       <w:r>
-        <w:lastRenderedPageBreak/>
         <w:tab/>
         <w:t xml:space="preserve">DNI </w:t>
       </w:r>
@@ -273,6 +651,27 @@
       </w:r>
       <w:r>
         <w:tab/>
+        <w:t>Teléfono</w:t>
+      </w:r>
+      <w:r>
+        <w:br/>
+      </w:r>
+      <w:r>
+        <w:tab/>
+        <w:t>Alternativo</w:t>
+      </w:r>
+      <w:r>
+        <w:br/>
+      </w:r>
+      <w:r>
+        <w:tab/>
+        <w:t>Mail</w:t>
+      </w:r>
+      <w:r>
+        <w:br/>
+      </w:r>
+      <w:r>
+        <w:tab/>
         <w:t>Jornada laboral</w:t>
       </w:r>
       <w:r>
@@ -280,162 +679,7 @@
       </w:r>
       <w:r>
         <w:tab/>
-      </w:r>
-      <w:r>
-        <w:t>Historial</w:t>
-      </w:r>
-      <w:r>
-        <w:t xml:space="preserve"> de login</w:t>
-      </w:r>
-    </w:p>
-    <w:p/>
-    <w:p>
-      <w:r>
-        <w:t>Entrevista:</w:t>
-      </w:r>
-    </w:p>
-    <w:p>
-      <w:r>
-        <w:t>¿Qué programa necesit</w:t>
-      </w:r>
-      <w:r>
-        <w:t>a</w:t>
-      </w:r>
-      <w:r>
-        <w:t>s?</w:t>
-      </w:r>
-    </w:p>
-    <w:p>
-      <w:r>
-        <w:t>U</w:t>
-      </w:r>
-      <w:r>
-        <w:t xml:space="preserve">n programa </w:t>
-      </w:r>
-      <w:r>
-        <w:t>para llevar el control del Gym.</w:t>
-      </w:r>
-    </w:p>
-    <w:p>
-      <w:r>
-        <w:t>¿Qué necesitas que haga el programa?</w:t>
-      </w:r>
-    </w:p>
-    <w:p>
-      <w:r>
-        <w:t>Que realice ABM de</w:t>
-      </w:r>
-      <w:r>
-        <w:t xml:space="preserve"> clientes. </w:t>
-      </w:r>
-      <w:r>
-        <w:t>Que llegue el h</w:t>
-      </w:r>
-      <w:r>
-        <w:t>istorial de los clientes de cuotas pagas/Impagas</w:t>
-      </w:r>
-      <w:r>
-        <w:t>/a vencer</w:t>
-      </w:r>
-      <w:r>
-        <w:t>. Que le avise</w:t>
-      </w:r>
-      <w:r>
-        <w:t xml:space="preserve"> al cliente y a </w:t>
-      </w:r>
-      <w:r>
-        <w:t>mí</w:t>
-      </w:r>
-      <w:r>
-        <w:t>, sobre la facturación</w:t>
-      </w:r>
-      <w:r>
-        <w:t xml:space="preserve"> unos </w:t>
-      </w:r>
-      <w:r>
-        <w:t>días</w:t>
-      </w:r>
-      <w:r>
-        <w:t xml:space="preserve"> antes del vencimiento.</w:t>
-      </w:r>
-      <w:r>
-        <w:t xml:space="preserve"> Que pueda tener un horario de Loguin para las personas que lo manejan, que serían las secretarias. </w:t>
-      </w:r>
-    </w:p>
-    <w:p>
-      <w:r>
-        <w:t>¿Cuántas personas van a estar usando el programa?</w:t>
-      </w:r>
-    </w:p>
-    <w:p>
-      <w:r>
-        <w:t>D</w:t>
-      </w:r>
-      <w:r>
-        <w:t xml:space="preserve">os empleadas </w:t>
-      </w:r>
-      <w:r>
-        <w:t>más,</w:t>
-      </w:r>
-      <w:r>
-        <w:t xml:space="preserve"> que son las recepcionistas</w:t>
-      </w:r>
-      <w:r>
-        <w:t>, y yo que soy el dueño.</w:t>
-      </w:r>
-    </w:p>
-    <w:p>
-      <w:r>
-        <w:t xml:space="preserve">¿Qué otras funcionalidades </w:t>
-      </w:r>
-      <w:r>
-        <w:t>queres</w:t>
-      </w:r>
-      <w:r>
-        <w:t xml:space="preserve"> que el programa tenga?</w:t>
-      </w:r>
-    </w:p>
-    <w:p>
-      <w:r>
-        <w:t>ABM de planes, clases, etc. Para que se pueda identificar en qué plan o clase está cada cliente.</w:t>
-      </w:r>
-    </w:p>
-    <w:p>
-      <w:r>
-        <w:t>¿En qué formato queres el programa? Web, desktop, móvil.</w:t>
-      </w:r>
-    </w:p>
-    <w:p>
-      <w:r>
-        <w:t xml:space="preserve">El programa es para </w:t>
-      </w:r>
-      <w:r>
-        <w:t>un pc</w:t>
-      </w:r>
-      <w:r>
-        <w:t xml:space="preserve"> de escritorio, así que en modo escritorio estaría bien. Mientras sea sencillo y rápido de funcionamiento, no habría problemas.</w:t>
-      </w:r>
-    </w:p>
-    <w:p>
-      <w:r>
-        <w:t>¿El aviso de vencimiento es por mail o es por celular?</w:t>
-      </w:r>
-    </w:p>
-    <w:p>
-      <w:r>
-        <w:t>Es por mail.</w:t>
-      </w:r>
-    </w:p>
-    <w:p/>
-    <w:p>
-      <w:r>
-        <w:t xml:space="preserve">Git del proyecto: </w:t>
-      </w:r>
-      <w:r>
-        <w:t>https://github.com/JoelPallero/Gym</w:t>
-      </w:r>
-      <w:r>
-        <w:t>.git</w:t>
+        <w:t>Función</w:t>
       </w:r>
     </w:p>
     <w:p/>

</xml_diff>

<commit_message>
Casos de Uso y modificaciones de interfacez. Solo faltan 2 interfacez.
</commit_message>
<xml_diff>
--- a/Carpeta de Proyecto/Proyecto 2022.docx
+++ b/Carpeta de Proyecto/Proyecto 2022.docx
@@ -149,7 +149,13 @@
     </w:p>
     <w:p>
       <w:r>
-        <w:t>¿El aviso de vencimiento es por mail o es por celular?</w:t>
+        <w:t xml:space="preserve">¿El aviso de vencimiento es por mail o es por </w:t>
+      </w:r>
+      <w:r>
+        <w:t>msj</w:t>
+      </w:r>
+      <w:r>
+        <w:t>?</w:t>
       </w:r>
     </w:p>
     <w:p>
@@ -161,127 +167,2722 @@
     <w:p>
       <w:pPr>
         <w:rPr>
+          <w:b/>
+          <w:bCs/>
           <w:sz w:val="28"/>
           <w:szCs w:val="28"/>
         </w:rPr>
       </w:pPr>
-      <w:r>
+    </w:p>
+    <w:p>
+      <w:pPr>
         <w:rPr>
           <w:b/>
           <w:bCs/>
           <w:sz w:val="28"/>
           <w:szCs w:val="28"/>
         </w:rPr>
-        <w:t>Historias de Usuario</w:t>
-      </w:r>
-    </w:p>
-    <w:p>
-      <w:r>
-        <w:t xml:space="preserve">Login de </w:t>
-      </w:r>
-      <w:r>
-        <w:t>dueño</w:t>
-      </w:r>
-      <w:r>
-        <w:br/>
-        <w:t>Login de empleados.</w:t>
-      </w:r>
-      <w:r>
-        <w:br/>
-      </w:r>
-      <w:r>
-        <w:br/>
-        <w:t>Asistencia de los alumnos.</w:t>
-      </w:r>
-      <w:r>
-        <w:br/>
-      </w:r>
-      <w:r>
-        <w:br/>
-        <w:t>Alta de los nuevos alumnos.</w:t>
-      </w:r>
-      <w:r>
-        <w:br/>
-        <w:t>Modificaciones de los alumnos.</w:t>
-      </w:r>
-      <w:r>
-        <w:br/>
-        <w:t>Eliminación de los alumnos.</w:t>
-      </w:r>
-      <w:r>
-        <w:br/>
-      </w:r>
-      <w:r>
-        <w:br/>
-        <w:t>Pago de los alumnos.</w:t>
-      </w:r>
-      <w:r>
-        <w:br/>
-        <w:t>Notificación por deuda del alumno al alumno.</w:t>
-      </w:r>
-      <w:r>
-        <w:br/>
-        <w:t>Notificación por deuda del alumno al empleado.</w:t>
-      </w:r>
-      <w:r>
-        <w:t xml:space="preserve"> </w:t>
-      </w:r>
-      <w:r>
-        <w:br/>
-        <w:t>Notificación por deuda del alumno al dueño.</w:t>
-      </w:r>
-      <w:r>
-        <w:br/>
-      </w:r>
-      <w:r>
-        <w:br/>
-        <w:t>Registro del dinero recaudado en determinado tiempo (día, semana, mes)</w:t>
-      </w:r>
-      <w:r>
-        <w:br/>
-      </w:r>
-      <w:r>
-        <w:br/>
-        <w:t>Alta de planes.</w:t>
-      </w:r>
-      <w:r>
-        <w:br/>
-        <w:t>Modificación de planes</w:t>
-      </w:r>
-      <w:r>
-        <w:br/>
-      </w:r>
-      <w:r>
-        <w:lastRenderedPageBreak/>
-        <w:t>Baja de planes.</w:t>
-      </w:r>
-      <w:r>
-        <w:br/>
-      </w:r>
-      <w:r>
-        <w:br/>
-        <w:t>Alta empleados.</w:t>
-      </w:r>
-      <w:r>
-        <w:br/>
-        <w:t>Modificación empleados.</w:t>
-      </w:r>
-      <w:r>
-        <w:br/>
-        <w:t>Baja empleados.</w:t>
-      </w:r>
-      <w:r>
-        <w:br/>
-      </w:r>
-    </w:p>
-    <w:p>
-      <w:r>
+      </w:pPr>
+    </w:p>
+    <w:p>
+      <w:pPr>
         <w:rPr>
           <w:b/>
           <w:bCs/>
           <w:sz w:val="28"/>
           <w:szCs w:val="28"/>
         </w:rPr>
+      </w:pPr>
+    </w:p>
+    <w:p>
+      <w:pPr>
+        <w:rPr>
+          <w:b/>
+          <w:bCs/>
+          <w:sz w:val="28"/>
+          <w:szCs w:val="28"/>
+        </w:rPr>
+      </w:pPr>
+    </w:p>
+    <w:p>
+      <w:pPr>
+        <w:rPr>
+          <w:b/>
+          <w:bCs/>
+          <w:sz w:val="28"/>
+          <w:szCs w:val="28"/>
+        </w:rPr>
+      </w:pPr>
+    </w:p>
+    <w:p>
+      <w:pPr>
+        <w:rPr>
+          <w:b/>
+          <w:bCs/>
+          <w:sz w:val="28"/>
+          <w:szCs w:val="28"/>
+        </w:rPr>
+      </w:pPr>
+    </w:p>
+    <w:p>
+      <w:pPr>
+        <w:rPr>
+          <w:b/>
+          <w:bCs/>
+          <w:sz w:val="28"/>
+          <w:szCs w:val="28"/>
+        </w:rPr>
+      </w:pPr>
+    </w:p>
+    <w:p>
+      <w:pPr>
+        <w:rPr>
+          <w:b/>
+          <w:bCs/>
+          <w:sz w:val="28"/>
+          <w:szCs w:val="28"/>
+        </w:rPr>
+      </w:pPr>
+    </w:p>
+    <w:p>
+      <w:pPr>
+        <w:rPr>
+          <w:b/>
+          <w:bCs/>
+          <w:sz w:val="28"/>
+          <w:szCs w:val="28"/>
+        </w:rPr>
+      </w:pPr>
+    </w:p>
+    <w:p>
+      <w:pPr>
+        <w:rPr>
+          <w:b/>
+          <w:bCs/>
+          <w:sz w:val="28"/>
+          <w:szCs w:val="28"/>
+        </w:rPr>
+      </w:pPr>
+    </w:p>
+    <w:p>
+      <w:pPr>
+        <w:rPr>
+          <w:b/>
+          <w:bCs/>
+          <w:sz w:val="28"/>
+          <w:szCs w:val="28"/>
+        </w:rPr>
+      </w:pPr>
+    </w:p>
+    <w:p>
+      <w:pPr>
+        <w:jc w:val="center"/>
+        <w:rPr>
+          <w:sz w:val="28"/>
+          <w:szCs w:val="28"/>
+        </w:rPr>
+      </w:pPr>
+      <w:r>
+        <w:rPr>
+          <w:b/>
+          <w:bCs/>
+          <w:sz w:val="28"/>
+          <w:szCs w:val="28"/>
+        </w:rPr>
+        <w:lastRenderedPageBreak/>
+        <w:t>Casos de Uso</w:t>
+      </w:r>
+    </w:p>
+    <w:p>
+      <w:r>
+        <w:rPr>
+          <w:b/>
+          <w:bCs/>
+        </w:rPr>
+        <w:t>Caso de Uso:</w:t>
+      </w:r>
+      <w:r>
+        <w:t xml:space="preserve"> </w:t>
+      </w:r>
+      <w:r>
+        <w:t>Registro de asistencia</w:t>
+      </w:r>
+      <w:r>
+        <w:br/>
+      </w:r>
+      <w:r>
+        <w:rPr>
+          <w:b/>
+          <w:bCs/>
+        </w:rPr>
+        <w:t>Actor principal:</w:t>
+      </w:r>
+      <w:r>
+        <w:t xml:space="preserve"> Dueño y Empleados.</w:t>
+      </w:r>
+      <w:r>
+        <w:br/>
+      </w:r>
+      <w:r>
+        <w:rPr>
+          <w:b/>
+          <w:bCs/>
+        </w:rPr>
+        <w:t xml:space="preserve">Personal Involucrado e intereses: </w:t>
+      </w:r>
+      <w:r>
+        <w:rPr>
+          <w:b/>
+          <w:bCs/>
+        </w:rPr>
+        <w:br/>
+      </w:r>
+      <w:r>
+        <w:rPr>
+          <w:b/>
+          <w:bCs/>
+        </w:rPr>
+        <w:tab/>
+      </w:r>
+      <w:r>
+        <w:rPr>
+          <w:b/>
+          <w:bCs/>
+        </w:rPr>
+        <w:tab/>
+      </w:r>
+      <w:r>
+        <w:rPr>
+          <w:b/>
+          <w:bCs/>
+        </w:rPr>
+        <w:tab/>
+      </w:r>
+      <w:r>
+        <w:rPr>
+          <w:b/>
+          <w:bCs/>
+        </w:rPr>
+        <w:tab/>
+      </w:r>
+      <w:r>
+        <w:t>Nombre</w:t>
+      </w:r>
+      <w:r>
+        <w:t xml:space="preserve"> </w:t>
+      </w:r>
+      <w:r>
+        <w:br/>
+      </w:r>
+      <w:r>
+        <w:tab/>
+      </w:r>
+      <w:r>
+        <w:tab/>
+      </w:r>
+      <w:r>
+        <w:tab/>
+      </w:r>
+      <w:r>
+        <w:tab/>
+      </w:r>
+      <w:r>
+        <w:t>DNI</w:t>
+      </w:r>
+      <w:r>
+        <w:t xml:space="preserve"> </w:t>
+      </w:r>
+    </w:p>
+    <w:p>
+      <w:r>
+        <w:rPr>
+          <w:b/>
+          <w:bCs/>
+        </w:rPr>
+        <w:t>Precondiciones:</w:t>
+      </w:r>
+      <w:r>
+        <w:t xml:space="preserve"> Sesión del actor iniciada Ok.</w:t>
+      </w:r>
+      <w:r>
+        <w:br/>
+      </w:r>
+      <w:r>
+        <w:rPr>
+          <w:b/>
+          <w:bCs/>
+        </w:rPr>
+        <w:t>Garantías de éxito:</w:t>
+      </w:r>
+      <w:r>
+        <w:t xml:space="preserve"> Luego del registro, debe agregarse a un listado que aparece en la misma pantalla de asistencia, mostrando los nombres de las personas que han marcado asistencia durante el transcurso del día. Así se sabrá que</w:t>
+      </w:r>
+      <w:r>
+        <w:t>,</w:t>
+      </w:r>
+      <w:r>
+        <w:t xml:space="preserve"> el registro</w:t>
+      </w:r>
+      <w:r>
+        <w:t>,</w:t>
+      </w:r>
+      <w:r>
+        <w:t xml:space="preserve"> se hizo de manera correcta.</w:t>
+      </w:r>
+      <w:r>
+        <w:br/>
+      </w:r>
+      <w:r>
+        <w:rPr>
+          <w:b/>
+          <w:bCs/>
+        </w:rPr>
+        <w:t>Frecuencia:</w:t>
+      </w:r>
+      <w:r>
+        <w:t xml:space="preserve"> Este caso de uso, se va a repetir siempre que se realice un registro o toma de asistencia.</w:t>
+      </w:r>
+    </w:p>
+    <w:p/>
+    <w:p>
+      <w:r>
+        <w:rPr>
+          <w:b/>
+          <w:bCs/>
+        </w:rPr>
+        <w:t>Caso de Uso:</w:t>
+      </w:r>
+      <w:r>
+        <w:t xml:space="preserve"> </w:t>
+      </w:r>
+      <w:r>
+        <w:t xml:space="preserve"> </w:t>
+      </w:r>
+      <w:r>
+        <w:t>Alta de nuevos alumnos</w:t>
+      </w:r>
+      <w:r>
+        <w:br/>
+      </w:r>
+      <w:r>
+        <w:rPr>
+          <w:b/>
+          <w:bCs/>
+        </w:rPr>
+        <w:t>Actor principal:</w:t>
+      </w:r>
+      <w:r>
+        <w:t xml:space="preserve"> </w:t>
+      </w:r>
+      <w:r>
+        <w:t>Dueño y Empleados.</w:t>
+      </w:r>
+      <w:r>
+        <w:br/>
+      </w:r>
+      <w:r>
+        <w:rPr>
+          <w:b/>
+          <w:bCs/>
+        </w:rPr>
+        <w:t xml:space="preserve">Personal Involucrado e intereses: </w:t>
+      </w:r>
+      <w:r>
+        <w:rPr>
+          <w:b/>
+          <w:bCs/>
+        </w:rPr>
+        <w:br/>
+      </w:r>
+      <w:r>
+        <w:rPr>
+          <w:b/>
+          <w:bCs/>
+        </w:rPr>
+        <w:tab/>
+      </w:r>
+      <w:r>
+        <w:rPr>
+          <w:b/>
+          <w:bCs/>
+        </w:rPr>
+        <w:tab/>
+      </w:r>
+      <w:r>
+        <w:rPr>
+          <w:b/>
+          <w:bCs/>
+        </w:rPr>
+        <w:tab/>
+      </w:r>
+      <w:r>
+        <w:rPr>
+          <w:b/>
+          <w:bCs/>
+        </w:rPr>
+        <w:tab/>
+      </w:r>
+      <w:r>
+        <w:t>Nombre</w:t>
+      </w:r>
+      <w:r>
+        <w:br/>
+      </w:r>
+      <w:r>
+        <w:tab/>
+      </w:r>
+      <w:r>
+        <w:tab/>
+      </w:r>
+      <w:r>
+        <w:tab/>
+      </w:r>
+      <w:r>
+        <w:tab/>
+        <w:t>Apellido</w:t>
+      </w:r>
+      <w:r>
+        <w:br/>
+      </w:r>
+      <w:r>
+        <w:tab/>
+      </w:r>
+      <w:r>
+        <w:tab/>
+      </w:r>
+      <w:r>
+        <w:tab/>
+      </w:r>
+      <w:r>
+        <w:tab/>
+        <w:t>DNI</w:t>
+      </w:r>
+      <w:r>
+        <w:br/>
+      </w:r>
+      <w:r>
+        <w:tab/>
+      </w:r>
+      <w:r>
+        <w:tab/>
+      </w:r>
+      <w:r>
+        <w:tab/>
+      </w:r>
+      <w:r>
+        <w:tab/>
+        <w:t>Teléfono</w:t>
+      </w:r>
+      <w:r>
+        <w:br/>
+      </w:r>
+      <w:r>
+        <w:tab/>
+      </w:r>
+      <w:r>
+        <w:tab/>
+      </w:r>
+      <w:r>
+        <w:tab/>
+      </w:r>
+      <w:r>
+        <w:tab/>
+        <w:t>Alternativo</w:t>
+      </w:r>
+      <w:r>
+        <w:br/>
+      </w:r>
+      <w:r>
+        <w:tab/>
+      </w:r>
+      <w:r>
+        <w:tab/>
+      </w:r>
+      <w:r>
+        <w:tab/>
+      </w:r>
+      <w:r>
+        <w:tab/>
+        <w:t>Mail</w:t>
+      </w:r>
+      <w:r>
+        <w:br/>
+      </w:r>
+      <w:r>
+        <w:tab/>
+      </w:r>
+      <w:r>
+        <w:tab/>
+      </w:r>
+      <w:r>
+        <w:tab/>
+      </w:r>
+      <w:r>
+        <w:tab/>
+        <w:t>Plan</w:t>
+      </w:r>
+      <w:r>
+        <w:br/>
+      </w:r>
+      <w:r>
+        <w:tab/>
+      </w:r>
+      <w:r>
+        <w:tab/>
+      </w:r>
+      <w:r>
+        <w:tab/>
+      </w:r>
+      <w:r>
+        <w:tab/>
+        <w:t>Pago de matrícula</w:t>
+      </w:r>
+      <w:r>
+        <w:br/>
+      </w:r>
+      <w:r>
+        <w:tab/>
+      </w:r>
+      <w:r>
+        <w:tab/>
+      </w:r>
+      <w:r>
+        <w:tab/>
+      </w:r>
+      <w:r>
+        <w:tab/>
+        <w:t>Pago de cuota 1</w:t>
+      </w:r>
+      <w:r>
+        <w:br/>
+      </w:r>
+      <w:r>
+        <w:tab/>
+      </w:r>
+      <w:r>
+        <w:tab/>
+      </w:r>
+      <w:r>
+        <w:tab/>
+      </w:r>
+      <w:r>
+        <w:tab/>
+        <w:t>Observaciones</w:t>
+      </w:r>
+      <w:r>
+        <w:tab/>
+      </w:r>
+      <w:r>
+        <w:br/>
+      </w:r>
+      <w:r>
+        <w:tab/>
+      </w:r>
+      <w:r>
+        <w:tab/>
+      </w:r>
+      <w:r>
+        <w:tab/>
+      </w:r>
+      <w:r>
+        <w:tab/>
+        <w:t>Huella de qué empleado hizo el registro</w:t>
+      </w:r>
+    </w:p>
+    <w:p>
+      <w:r>
+        <w:rPr>
+          <w:b/>
+          <w:bCs/>
+        </w:rPr>
+        <w:t>Precondiciones:</w:t>
+      </w:r>
+      <w:r>
+        <w:rPr>
+          <w:b/>
+          <w:bCs/>
+        </w:rPr>
+        <w:t xml:space="preserve"> </w:t>
+      </w:r>
+      <w:r>
+        <w:t>Sesión del actor iniciada Ok.</w:t>
+      </w:r>
+      <w:r>
+        <w:br/>
+      </w:r>
+      <w:r>
+        <w:rPr>
+          <w:b/>
+          <w:bCs/>
+        </w:rPr>
+        <w:t>Garantías de éxito:</w:t>
+      </w:r>
+      <w:r>
+        <w:t xml:space="preserve"> </w:t>
+      </w:r>
+      <w:r>
+        <w:t xml:space="preserve">Luego del registro, debe agregarse a un listado que aparece en la misma pantalla de </w:t>
+      </w:r>
+      <w:r>
+        <w:t>registro</w:t>
+      </w:r>
+      <w:r>
+        <w:t xml:space="preserve">, mostrando los </w:t>
+      </w:r>
+      <w:r>
+        <w:t>datos</w:t>
+      </w:r>
+      <w:r>
+        <w:t xml:space="preserve"> de la persona que </w:t>
+      </w:r>
+      <w:r>
+        <w:t>acaba de</w:t>
+      </w:r>
+      <w:r>
+        <w:t xml:space="preserve"> </w:t>
+      </w:r>
+      <w:r>
+        <w:t>ser registrada</w:t>
+      </w:r>
+      <w:r>
+        <w:t>.</w:t>
+      </w:r>
+      <w:r>
+        <w:br/>
+      </w:r>
+      <w:r>
+        <w:rPr>
+          <w:b/>
+          <w:bCs/>
+        </w:rPr>
+        <w:t>Frecuencia:</w:t>
+      </w:r>
+      <w:r>
+        <w:t xml:space="preserve"> </w:t>
+      </w:r>
+      <w:r>
+        <w:t>Cada vez que se registre un nuevo alumno</w:t>
+      </w:r>
+    </w:p>
+    <w:p/>
+    <w:p>
+      <w:r>
+        <w:rPr>
+          <w:b/>
+          <w:bCs/>
+        </w:rPr>
+        <w:t>Caso de Uso:</w:t>
+      </w:r>
+      <w:r>
+        <w:t xml:space="preserve">  </w:t>
+      </w:r>
+      <w:r>
+        <w:t>Modificación</w:t>
+      </w:r>
+      <w:r>
+        <w:t xml:space="preserve"> de alumnos</w:t>
+      </w:r>
+      <w:r>
+        <w:br/>
+      </w:r>
+      <w:r>
+        <w:rPr>
+          <w:b/>
+          <w:bCs/>
+        </w:rPr>
+        <w:t>Actor principal:</w:t>
+      </w:r>
+      <w:r>
+        <w:t xml:space="preserve"> </w:t>
+      </w:r>
+      <w:r>
+        <w:t>Dueño</w:t>
+      </w:r>
+      <w:r>
+        <w:t xml:space="preserve">, </w:t>
+      </w:r>
+      <w:r>
+        <w:t>Empleado</w:t>
+      </w:r>
+      <w:r>
+        <w:t>s</w:t>
+      </w:r>
+      <w:r>
+        <w:t>.</w:t>
+      </w:r>
+      <w:r>
+        <w:br/>
+      </w:r>
+      <w:r>
+        <w:rPr>
+          <w:b/>
+          <w:bCs/>
+        </w:rPr>
+        <w:t xml:space="preserve">Personal Involucrado e intereses: </w:t>
+      </w:r>
+      <w:r>
+        <w:rPr>
+          <w:b/>
+          <w:bCs/>
+        </w:rPr>
+        <w:br/>
+      </w:r>
+      <w:r>
+        <w:rPr>
+          <w:b/>
+          <w:bCs/>
+        </w:rPr>
+        <w:tab/>
+      </w:r>
+      <w:r>
+        <w:rPr>
+          <w:b/>
+          <w:bCs/>
+        </w:rPr>
+        <w:tab/>
+      </w:r>
+      <w:r>
+        <w:rPr>
+          <w:b/>
+          <w:bCs/>
+        </w:rPr>
+        <w:tab/>
+      </w:r>
+      <w:r>
+        <w:rPr>
+          <w:b/>
+          <w:bCs/>
+        </w:rPr>
+        <w:tab/>
+      </w:r>
+      <w:r>
+        <w:t>Nombre</w:t>
+      </w:r>
+      <w:r>
+        <w:br/>
+      </w:r>
+      <w:r>
+        <w:tab/>
+      </w:r>
+      <w:r>
+        <w:tab/>
+      </w:r>
+      <w:r>
+        <w:tab/>
+      </w:r>
+      <w:r>
+        <w:tab/>
+        <w:t>Apellido</w:t>
+      </w:r>
+      <w:r>
+        <w:br/>
+      </w:r>
+      <w:r>
+        <w:tab/>
+      </w:r>
+      <w:r>
+        <w:tab/>
+      </w:r>
+      <w:r>
+        <w:tab/>
+      </w:r>
+      <w:r>
+        <w:tab/>
+        <w:t>DNI</w:t>
+      </w:r>
+      <w:r>
+        <w:br/>
+      </w:r>
+      <w:r>
+        <w:tab/>
+      </w:r>
+      <w:r>
+        <w:tab/>
+      </w:r>
+      <w:r>
+        <w:tab/>
+      </w:r>
+      <w:r>
+        <w:tab/>
+        <w:t>Teléfono</w:t>
+      </w:r>
+      <w:r>
+        <w:br/>
+      </w:r>
+      <w:r>
+        <w:tab/>
+      </w:r>
+      <w:r>
+        <w:tab/>
+      </w:r>
+      <w:r>
+        <w:tab/>
+      </w:r>
+      <w:r>
+        <w:tab/>
+        <w:t>Alternativo</w:t>
+      </w:r>
+      <w:r>
+        <w:br/>
+      </w:r>
+      <w:r>
+        <w:tab/>
+      </w:r>
+      <w:r>
+        <w:tab/>
+      </w:r>
+      <w:r>
+        <w:tab/>
+      </w:r>
+      <w:r>
+        <w:tab/>
+        <w:t>Mail</w:t>
+      </w:r>
+      <w:r>
+        <w:br/>
+      </w:r>
+      <w:r>
+        <w:tab/>
+      </w:r>
+      <w:r>
+        <w:tab/>
+      </w:r>
+      <w:r>
+        <w:tab/>
+      </w:r>
+      <w:r>
+        <w:tab/>
+        <w:t>Plan</w:t>
+      </w:r>
+      <w:r>
+        <w:br/>
+      </w:r>
+      <w:r>
+        <w:tab/>
+      </w:r>
+      <w:r>
+        <w:tab/>
+      </w:r>
+      <w:r>
+        <w:tab/>
+      </w:r>
+      <w:r>
+        <w:tab/>
+        <w:t>Pago de matrícula</w:t>
+      </w:r>
+      <w:r>
+        <w:br/>
+      </w:r>
+      <w:r>
+        <w:tab/>
+      </w:r>
+      <w:r>
+        <w:tab/>
+      </w:r>
+      <w:r>
+        <w:tab/>
+      </w:r>
+      <w:r>
+        <w:tab/>
+        <w:t>Pago de cuota 1</w:t>
+      </w:r>
+      <w:r>
+        <w:br/>
+      </w:r>
+      <w:r>
+        <w:lastRenderedPageBreak/>
+        <w:tab/>
+      </w:r>
+      <w:r>
+        <w:tab/>
+      </w:r>
+      <w:r>
+        <w:tab/>
+      </w:r>
+      <w:r>
+        <w:tab/>
+        <w:t>Estado</w:t>
+      </w:r>
+      <w:r>
+        <w:tab/>
+      </w:r>
+      <w:r>
+        <w:t>de cuotas</w:t>
+      </w:r>
+      <w:r>
+        <w:br/>
+      </w:r>
+      <w:r>
+        <w:tab/>
+      </w:r>
+      <w:r>
+        <w:tab/>
+      </w:r>
+      <w:r>
+        <w:tab/>
+      </w:r>
+      <w:r>
+        <w:tab/>
+      </w:r>
+      <w:r>
+        <w:t>Estado</w:t>
+      </w:r>
+      <w:r>
+        <w:tab/>
+      </w:r>
+      <w:r>
+        <w:br/>
+      </w:r>
+      <w:r>
+        <w:tab/>
+      </w:r>
+      <w:r>
+        <w:tab/>
+      </w:r>
+      <w:r>
+        <w:tab/>
+      </w:r>
+      <w:r>
+        <w:tab/>
+        <w:t>Observaciones</w:t>
+      </w:r>
+      <w:r>
+        <w:tab/>
+      </w:r>
+    </w:p>
+    <w:p>
+      <w:r>
+        <w:rPr>
+          <w:b/>
+          <w:bCs/>
+        </w:rPr>
+        <w:t>Precondiciones:</w:t>
+      </w:r>
+      <w:r>
+        <w:rPr>
+          <w:b/>
+          <w:bCs/>
+        </w:rPr>
+        <w:t xml:space="preserve"> </w:t>
+      </w:r>
+      <w:r>
+        <w:t>Sesión del actor iniciada Ok.</w:t>
+      </w:r>
+      <w:r>
+        <w:br/>
+      </w:r>
+      <w:r>
+        <w:rPr>
+          <w:b/>
+          <w:bCs/>
+        </w:rPr>
+        <w:t>Garantías de éxito:</w:t>
+      </w:r>
+      <w:r>
+        <w:t xml:space="preserve"> </w:t>
+      </w:r>
+      <w:r>
+        <w:t>Luego d</w:t>
+      </w:r>
+      <w:r>
+        <w:t>e la modificación</w:t>
+      </w:r>
+      <w:r>
+        <w:t xml:space="preserve">, debe agregarse a un listado que aparece en la misma pantalla de registro, mostrando los datos de la persona que acaba de ser </w:t>
+      </w:r>
+      <w:r>
+        <w:t>modificada del sistema</w:t>
+      </w:r>
+      <w:r>
+        <w:t>.</w:t>
+      </w:r>
+      <w:r>
+        <w:br/>
+      </w:r>
+      <w:r>
+        <w:rPr>
+          <w:b/>
+          <w:bCs/>
+        </w:rPr>
+        <w:t>Frecuencia:</w:t>
+      </w:r>
+      <w:r>
+        <w:t xml:space="preserve"> </w:t>
+      </w:r>
+      <w:r>
+        <w:t>Siempre y cuando haya una falla cometida por la persona que registró al nuevo alumno</w:t>
+      </w:r>
+      <w:r>
+        <w:t>, o que el alumno no asista más.</w:t>
+      </w:r>
+    </w:p>
+    <w:p/>
+    <w:p>
+      <w:r>
+        <w:rPr>
+          <w:b/>
+          <w:bCs/>
+        </w:rPr>
+        <w:t>Caso de Uso:</w:t>
+      </w:r>
+      <w:r>
+        <w:t xml:space="preserve">  Modificación de alumnos</w:t>
+      </w:r>
+      <w:r>
+        <w:br/>
+      </w:r>
+      <w:r>
+        <w:rPr>
+          <w:b/>
+          <w:bCs/>
+        </w:rPr>
+        <w:t>Actor principal:</w:t>
+      </w:r>
+      <w:r>
+        <w:t xml:space="preserve"> </w:t>
+      </w:r>
+      <w:r>
+        <w:t>S</w:t>
+      </w:r>
+      <w:r>
+        <w:t>istema.</w:t>
+      </w:r>
+      <w:r>
+        <w:br/>
+      </w:r>
+      <w:r>
+        <w:rPr>
+          <w:b/>
+          <w:bCs/>
+        </w:rPr>
+        <w:t xml:space="preserve">Personal Involucrado e intereses: </w:t>
+      </w:r>
+      <w:r>
+        <w:rPr>
+          <w:b/>
+          <w:bCs/>
+        </w:rPr>
+        <w:br/>
+      </w:r>
+      <w:r>
+        <w:rPr>
+          <w:b/>
+          <w:bCs/>
+        </w:rPr>
+        <w:tab/>
+      </w:r>
+      <w:r>
+        <w:rPr>
+          <w:b/>
+          <w:bCs/>
+        </w:rPr>
+        <w:tab/>
+      </w:r>
+      <w:r>
+        <w:rPr>
+          <w:b/>
+          <w:bCs/>
+        </w:rPr>
+        <w:tab/>
+      </w:r>
+      <w:r>
+        <w:rPr>
+          <w:b/>
+          <w:bCs/>
+        </w:rPr>
+        <w:tab/>
+      </w:r>
+      <w:r>
+        <w:t>Estado</w:t>
+      </w:r>
+      <w:r>
+        <w:tab/>
+      </w:r>
+    </w:p>
+    <w:p>
+      <w:r>
+        <w:rPr>
+          <w:b/>
+          <w:bCs/>
+        </w:rPr>
+        <w:t>Precondiciones:</w:t>
+      </w:r>
+      <w:r>
+        <w:rPr>
+          <w:b/>
+          <w:bCs/>
+        </w:rPr>
+        <w:t xml:space="preserve"> </w:t>
+      </w:r>
+      <w:r>
+        <w:t>Sesión del actor iniciada Ok.</w:t>
+      </w:r>
+      <w:r>
+        <w:br/>
+      </w:r>
+      <w:r>
+        <w:rPr>
+          <w:b/>
+          <w:bCs/>
+        </w:rPr>
+        <w:t>Garantías de éxito:</w:t>
+      </w:r>
+      <w:r>
+        <w:t xml:space="preserve"> </w:t>
+      </w:r>
+      <w:r>
+        <w:t>Cuando una cuota esté vencida, el estado</w:t>
+      </w:r>
+      <w:r>
+        <w:t xml:space="preserve"> de las cuotas o el estado</w:t>
+      </w:r>
+      <w:r>
+        <w:t xml:space="preserve"> del alumno debe cambiar, por </w:t>
+      </w:r>
+      <w:r>
+        <w:t>ejemplo,</w:t>
+      </w:r>
+      <w:r>
+        <w:t xml:space="preserve"> de “</w:t>
+      </w:r>
+      <w:r>
+        <w:t>Sin deuda</w:t>
+      </w:r>
+      <w:r>
+        <w:t>” a “</w:t>
+      </w:r>
+      <w:r>
+        <w:t>D</w:t>
+      </w:r>
+      <w:r>
+        <w:t>eudor”</w:t>
+      </w:r>
+      <w:r>
+        <w:t xml:space="preserve"> y “</w:t>
+      </w:r>
+      <w:r>
+        <w:t>A</w:t>
+      </w:r>
+      <w:r>
+        <w:t>ctivo” a “</w:t>
+      </w:r>
+      <w:r>
+        <w:t>I</w:t>
+      </w:r>
+      <w:r>
+        <w:t>nactivo”</w:t>
+      </w:r>
+      <w:r>
+        <w:t>.</w:t>
+      </w:r>
+      <w:r>
+        <w:br/>
+      </w:r>
+      <w:r>
+        <w:rPr>
+          <w:b/>
+          <w:bCs/>
+        </w:rPr>
+        <w:t>Frecuencia:</w:t>
+      </w:r>
+      <w:r>
+        <w:t xml:space="preserve"> </w:t>
+      </w:r>
+      <w:r>
+        <w:t xml:space="preserve">Siempre y cuando haya </w:t>
+      </w:r>
+      <w:r>
+        <w:t>cuotas</w:t>
+      </w:r>
+      <w:r>
+        <w:t xml:space="preserve"> vencidas</w:t>
+      </w:r>
+      <w:r>
+        <w:t>, con determinada cantidad de días de vencimiento.</w:t>
+      </w:r>
+    </w:p>
+    <w:p/>
+    <w:p>
+      <w:pPr>
+        <w:rPr>
+          <w:b/>
+          <w:bCs/>
+        </w:rPr>
+      </w:pPr>
+    </w:p>
+    <w:p>
+      <w:r>
+        <w:rPr>
+          <w:b/>
+          <w:bCs/>
+        </w:rPr>
+        <w:t>Caso de Uso:</w:t>
+      </w:r>
+      <w:r>
+        <w:t xml:space="preserve">  </w:t>
+      </w:r>
+      <w:r>
+        <w:t>Baja</w:t>
+      </w:r>
+      <w:r>
+        <w:t xml:space="preserve"> de alumnos</w:t>
+      </w:r>
+      <w:r>
+        <w:br/>
+      </w:r>
+      <w:r>
+        <w:rPr>
+          <w:b/>
+          <w:bCs/>
+        </w:rPr>
+        <w:t>Actor principal:</w:t>
+      </w:r>
+      <w:r>
+        <w:t xml:space="preserve"> </w:t>
+      </w:r>
+      <w:r>
+        <w:t>Dueño</w:t>
+      </w:r>
+      <w:r>
+        <w:t xml:space="preserve"> y Sistema.</w:t>
+      </w:r>
+      <w:r>
+        <w:br/>
+      </w:r>
+      <w:r>
+        <w:rPr>
+          <w:b/>
+          <w:bCs/>
+        </w:rPr>
+        <w:t xml:space="preserve">Personal Involucrado e intereses: </w:t>
+      </w:r>
+      <w:r>
+        <w:rPr>
+          <w:b/>
+          <w:bCs/>
+        </w:rPr>
+        <w:br/>
+      </w:r>
+      <w:r>
+        <w:rPr>
+          <w:b/>
+          <w:bCs/>
+        </w:rPr>
+        <w:tab/>
+      </w:r>
+      <w:r>
+        <w:rPr>
+          <w:b/>
+          <w:bCs/>
+        </w:rPr>
+        <w:tab/>
+      </w:r>
+      <w:r>
+        <w:rPr>
+          <w:b/>
+          <w:bCs/>
+        </w:rPr>
+        <w:tab/>
+      </w:r>
+      <w:r>
+        <w:rPr>
+          <w:b/>
+          <w:bCs/>
+        </w:rPr>
+        <w:tab/>
+      </w:r>
+      <w:r>
+        <w:t>Nombre</w:t>
+      </w:r>
+    </w:p>
+    <w:p>
+      <w:r>
+        <w:rPr>
+          <w:b/>
+          <w:bCs/>
+        </w:rPr>
+        <w:t>Precondiciones:</w:t>
+      </w:r>
+      <w:r>
+        <w:rPr>
+          <w:b/>
+          <w:bCs/>
+        </w:rPr>
+        <w:t xml:space="preserve"> </w:t>
+      </w:r>
+      <w:r>
+        <w:t>Sesión del actor iniciada Ok.</w:t>
+      </w:r>
+      <w:r>
+        <w:br/>
+      </w:r>
+      <w:r>
+        <w:rPr>
+          <w:b/>
+          <w:bCs/>
+        </w:rPr>
+        <w:t>Garantías de éxito:</w:t>
+      </w:r>
+      <w:r>
+        <w:t xml:space="preserve"> </w:t>
+      </w:r>
+      <w:r>
+        <w:br/>
+      </w:r>
+      <w:r>
+        <w:rPr>
+          <w:b/>
+          <w:bCs/>
+        </w:rPr>
+        <w:t>Frecuencia:</w:t>
+      </w:r>
+      <w:r>
+        <w:t xml:space="preserve"> </w:t>
+      </w:r>
+    </w:p>
+    <w:p/>
+    <w:p>
+      <w:r>
+        <w:rPr>
+          <w:b/>
+          <w:bCs/>
+        </w:rPr>
+        <w:t>Caso de Uso:</w:t>
+      </w:r>
+      <w:r>
+        <w:t xml:space="preserve">  Baja de alumnos</w:t>
+      </w:r>
+      <w:r>
+        <w:br/>
+      </w:r>
+      <w:r>
+        <w:rPr>
+          <w:b/>
+          <w:bCs/>
+        </w:rPr>
+        <w:t>Actor principal:</w:t>
+      </w:r>
+      <w:r>
+        <w:t xml:space="preserve"> </w:t>
+      </w:r>
+      <w:r>
+        <w:t>Dueño y Empleados.</w:t>
+      </w:r>
+      <w:r>
+        <w:br/>
+      </w:r>
+      <w:r>
+        <w:rPr>
+          <w:b/>
+          <w:bCs/>
+        </w:rPr>
+        <w:t xml:space="preserve">Personal Involucrado e intereses: </w:t>
+      </w:r>
+      <w:r>
+        <w:rPr>
+          <w:b/>
+          <w:bCs/>
+        </w:rPr>
+        <w:br/>
+      </w:r>
+      <w:r>
+        <w:rPr>
+          <w:b/>
+          <w:bCs/>
+        </w:rPr>
+        <w:tab/>
+      </w:r>
+      <w:r>
+        <w:rPr>
+          <w:b/>
+          <w:bCs/>
+        </w:rPr>
+        <w:tab/>
+      </w:r>
+      <w:r>
+        <w:rPr>
+          <w:b/>
+          <w:bCs/>
+        </w:rPr>
+        <w:tab/>
+      </w:r>
+      <w:r>
+        <w:rPr>
+          <w:b/>
+          <w:bCs/>
+        </w:rPr>
+        <w:tab/>
+      </w:r>
+      <w:r>
+        <w:t>Nombre</w:t>
+      </w:r>
+    </w:p>
+    <w:p>
+      <w:r>
+        <w:rPr>
+          <w:b/>
+          <w:bCs/>
+        </w:rPr>
+        <w:t>Precondiciones:</w:t>
+      </w:r>
+      <w:r>
+        <w:rPr>
+          <w:b/>
+          <w:bCs/>
+        </w:rPr>
+        <w:t xml:space="preserve"> </w:t>
+      </w:r>
+      <w:r>
+        <w:t>Sesión del actor iniciada Ok.</w:t>
+      </w:r>
+      <w:r>
+        <w:br/>
+      </w:r>
+      <w:r>
+        <w:rPr>
+          <w:b/>
+          <w:bCs/>
+        </w:rPr>
+        <w:t>Garantías de éxito:</w:t>
+      </w:r>
+      <w:r>
+        <w:t xml:space="preserve"> </w:t>
+      </w:r>
+      <w:r>
+        <w:br/>
+      </w:r>
+      <w:r>
+        <w:rPr>
+          <w:b/>
+          <w:bCs/>
+        </w:rPr>
+        <w:t>Frecuencia:</w:t>
+      </w:r>
+      <w:r>
+        <w:t xml:space="preserve"> </w:t>
+      </w:r>
+    </w:p>
+    <w:p/>
+    <w:p>
+      <w:r>
+        <w:rPr>
+          <w:b/>
+          <w:bCs/>
+        </w:rPr>
+        <w:t>Caso de Uso:</w:t>
+      </w:r>
+      <w:r>
+        <w:t xml:space="preserve">  Baja de alumnos</w:t>
+      </w:r>
+      <w:r>
+        <w:br/>
+      </w:r>
+      <w:r>
+        <w:rPr>
+          <w:b/>
+          <w:bCs/>
+        </w:rPr>
+        <w:t>Actor principal:</w:t>
+      </w:r>
+      <w:r>
+        <w:t xml:space="preserve"> </w:t>
+      </w:r>
+      <w:r>
+        <w:t>Dueño y Empleados.</w:t>
+      </w:r>
+      <w:r>
+        <w:br/>
+      </w:r>
+      <w:r>
+        <w:rPr>
+          <w:b/>
+          <w:bCs/>
+        </w:rPr>
+        <w:t xml:space="preserve">Personal Involucrado e intereses: </w:t>
+      </w:r>
+      <w:r>
+        <w:rPr>
+          <w:b/>
+          <w:bCs/>
+        </w:rPr>
+        <w:br/>
+      </w:r>
+      <w:r>
+        <w:rPr>
+          <w:b/>
+          <w:bCs/>
+        </w:rPr>
+        <w:tab/>
+      </w:r>
+      <w:r>
+        <w:rPr>
+          <w:b/>
+          <w:bCs/>
+        </w:rPr>
+        <w:tab/>
+      </w:r>
+      <w:r>
+        <w:rPr>
+          <w:b/>
+          <w:bCs/>
+        </w:rPr>
+        <w:tab/>
+      </w:r>
+      <w:r>
+        <w:rPr>
+          <w:b/>
+          <w:bCs/>
+        </w:rPr>
+        <w:tab/>
+      </w:r>
+      <w:r>
+        <w:t>Nombre</w:t>
+      </w:r>
+    </w:p>
+    <w:p>
+      <w:r>
+        <w:rPr>
+          <w:b/>
+          <w:bCs/>
+        </w:rPr>
+        <w:lastRenderedPageBreak/>
+        <w:t>Precondiciones:</w:t>
+      </w:r>
+      <w:r>
+        <w:rPr>
+          <w:b/>
+          <w:bCs/>
+        </w:rPr>
+        <w:t xml:space="preserve"> </w:t>
+      </w:r>
+      <w:r>
+        <w:t>Sesión del actor iniciada Ok.</w:t>
+      </w:r>
+      <w:r>
+        <w:br/>
+      </w:r>
+      <w:r>
+        <w:rPr>
+          <w:b/>
+          <w:bCs/>
+        </w:rPr>
+        <w:t>Garantías de éxito:</w:t>
+      </w:r>
+      <w:r>
+        <w:t xml:space="preserve"> </w:t>
+      </w:r>
+      <w:r>
+        <w:br/>
+      </w:r>
+      <w:r>
+        <w:rPr>
+          <w:b/>
+          <w:bCs/>
+        </w:rPr>
+        <w:t>Frecuencia:</w:t>
+      </w:r>
+      <w:r>
+        <w:t xml:space="preserve"> </w:t>
+      </w:r>
+    </w:p>
+    <w:p/>
+    <w:p/>
+    <w:p>
+      <w:r>
+        <w:rPr>
+          <w:b/>
+          <w:bCs/>
+        </w:rPr>
+        <w:t>Caso de Uso:</w:t>
+      </w:r>
+      <w:r>
+        <w:t xml:space="preserve">  Baja de alumnos</w:t>
+      </w:r>
+      <w:r>
+        <w:br/>
+      </w:r>
+      <w:r>
+        <w:rPr>
+          <w:b/>
+          <w:bCs/>
+        </w:rPr>
+        <w:t>Actor principal:</w:t>
+      </w:r>
+      <w:r>
+        <w:t xml:space="preserve"> </w:t>
+      </w:r>
+      <w:r>
+        <w:t>Dueño y Empleados.</w:t>
+      </w:r>
+      <w:r>
+        <w:br/>
+      </w:r>
+      <w:r>
+        <w:rPr>
+          <w:b/>
+          <w:bCs/>
+        </w:rPr>
+        <w:t xml:space="preserve">Personal Involucrado e intereses: </w:t>
+      </w:r>
+      <w:r>
+        <w:rPr>
+          <w:b/>
+          <w:bCs/>
+        </w:rPr>
+        <w:br/>
+      </w:r>
+      <w:r>
+        <w:rPr>
+          <w:b/>
+          <w:bCs/>
+        </w:rPr>
+        <w:tab/>
+      </w:r>
+      <w:r>
+        <w:rPr>
+          <w:b/>
+          <w:bCs/>
+        </w:rPr>
+        <w:tab/>
+      </w:r>
+      <w:r>
+        <w:rPr>
+          <w:b/>
+          <w:bCs/>
+        </w:rPr>
+        <w:tab/>
+      </w:r>
+      <w:r>
+        <w:rPr>
+          <w:b/>
+          <w:bCs/>
+        </w:rPr>
+        <w:tab/>
+      </w:r>
+      <w:r>
+        <w:t>Nombre</w:t>
+      </w:r>
+    </w:p>
+    <w:p>
+      <w:r>
+        <w:rPr>
+          <w:b/>
+          <w:bCs/>
+        </w:rPr>
+        <w:t>Precondiciones:</w:t>
+      </w:r>
+      <w:r>
+        <w:rPr>
+          <w:b/>
+          <w:bCs/>
+        </w:rPr>
+        <w:t xml:space="preserve"> </w:t>
+      </w:r>
+      <w:r>
+        <w:t>Sesión del actor iniciada Ok.</w:t>
+      </w:r>
+      <w:r>
+        <w:br/>
+      </w:r>
+      <w:r>
+        <w:rPr>
+          <w:b/>
+          <w:bCs/>
+        </w:rPr>
+        <w:t>Garantías de éxito:</w:t>
+      </w:r>
+      <w:r>
+        <w:t xml:space="preserve"> </w:t>
+      </w:r>
+      <w:r>
+        <w:br/>
+      </w:r>
+      <w:r>
+        <w:rPr>
+          <w:b/>
+          <w:bCs/>
+        </w:rPr>
+        <w:t>Frecuencia:</w:t>
+      </w:r>
+      <w:r>
+        <w:t xml:space="preserve"> </w:t>
+      </w:r>
+    </w:p>
+    <w:p/>
+    <w:p>
+      <w:r>
+        <w:rPr>
+          <w:b/>
+          <w:bCs/>
+        </w:rPr>
+        <w:t>Caso de Uso:</w:t>
+      </w:r>
+      <w:r>
+        <w:t xml:space="preserve">  Baja de alumnos</w:t>
+      </w:r>
+      <w:r>
+        <w:br/>
+      </w:r>
+      <w:r>
+        <w:rPr>
+          <w:b/>
+          <w:bCs/>
+        </w:rPr>
+        <w:t>Actor principal:</w:t>
+      </w:r>
+      <w:r>
+        <w:t xml:space="preserve"> </w:t>
+      </w:r>
+      <w:r>
+        <w:t>Dueño y Empleados.</w:t>
+      </w:r>
+      <w:r>
+        <w:br/>
+      </w:r>
+      <w:r>
+        <w:rPr>
+          <w:b/>
+          <w:bCs/>
+        </w:rPr>
+        <w:t xml:space="preserve">Personal Involucrado e intereses: </w:t>
+      </w:r>
+      <w:r>
+        <w:rPr>
+          <w:b/>
+          <w:bCs/>
+        </w:rPr>
+        <w:br/>
+      </w:r>
+      <w:r>
+        <w:rPr>
+          <w:b/>
+          <w:bCs/>
+        </w:rPr>
+        <w:tab/>
+      </w:r>
+      <w:r>
+        <w:rPr>
+          <w:b/>
+          <w:bCs/>
+        </w:rPr>
+        <w:tab/>
+      </w:r>
+      <w:r>
+        <w:rPr>
+          <w:b/>
+          <w:bCs/>
+        </w:rPr>
+        <w:tab/>
+      </w:r>
+      <w:r>
+        <w:rPr>
+          <w:b/>
+          <w:bCs/>
+        </w:rPr>
+        <w:tab/>
+      </w:r>
+      <w:r>
+        <w:t>Nombre</w:t>
+      </w:r>
+    </w:p>
+    <w:p>
+      <w:r>
+        <w:rPr>
+          <w:b/>
+          <w:bCs/>
+        </w:rPr>
+        <w:t>Precondiciones:</w:t>
+      </w:r>
+      <w:r>
+        <w:rPr>
+          <w:b/>
+          <w:bCs/>
+        </w:rPr>
+        <w:t xml:space="preserve"> </w:t>
+      </w:r>
+      <w:r>
+        <w:t>Sesión del actor iniciada Ok.</w:t>
+      </w:r>
+      <w:r>
+        <w:br/>
+      </w:r>
+      <w:r>
+        <w:rPr>
+          <w:b/>
+          <w:bCs/>
+        </w:rPr>
+        <w:t>Garantías de éxito:</w:t>
+      </w:r>
+      <w:r>
+        <w:t xml:space="preserve"> </w:t>
+      </w:r>
+      <w:r>
+        <w:br/>
+      </w:r>
+      <w:r>
+        <w:rPr>
+          <w:b/>
+          <w:bCs/>
+        </w:rPr>
+        <w:t>Frecuencia:</w:t>
+      </w:r>
+      <w:r>
+        <w:t xml:space="preserve"> </w:t>
+      </w:r>
+    </w:p>
+    <w:p>
+      <w:r>
+        <w:rPr>
+          <w:b/>
+          <w:bCs/>
+        </w:rPr>
+        <w:t>Frecuencia:</w:t>
+      </w:r>
+      <w:r>
+        <w:t xml:space="preserve"> </w:t>
+      </w:r>
+    </w:p>
+    <w:p/>
+    <w:p>
+      <w:r>
+        <w:rPr>
+          <w:b/>
+          <w:bCs/>
+        </w:rPr>
+        <w:t>Caso de Uso:</w:t>
+      </w:r>
+      <w:r>
+        <w:t xml:space="preserve">  Baja de alumnos</w:t>
+      </w:r>
+      <w:r>
+        <w:br/>
+      </w:r>
+      <w:r>
+        <w:rPr>
+          <w:b/>
+          <w:bCs/>
+        </w:rPr>
+        <w:t>Actor principal:</w:t>
+      </w:r>
+      <w:r>
+        <w:t xml:space="preserve"> </w:t>
+      </w:r>
+      <w:r>
+        <w:t>Dueño y Empleados.</w:t>
+      </w:r>
+      <w:r>
+        <w:br/>
+      </w:r>
+      <w:r>
+        <w:rPr>
+          <w:b/>
+          <w:bCs/>
+        </w:rPr>
+        <w:t xml:space="preserve">Personal Involucrado e intereses: </w:t>
+      </w:r>
+      <w:r>
+        <w:rPr>
+          <w:b/>
+          <w:bCs/>
+        </w:rPr>
+        <w:br/>
+      </w:r>
+      <w:r>
+        <w:rPr>
+          <w:b/>
+          <w:bCs/>
+        </w:rPr>
+        <w:tab/>
+      </w:r>
+      <w:r>
+        <w:rPr>
+          <w:b/>
+          <w:bCs/>
+        </w:rPr>
+        <w:tab/>
+      </w:r>
+      <w:r>
+        <w:rPr>
+          <w:b/>
+          <w:bCs/>
+        </w:rPr>
+        <w:tab/>
+      </w:r>
+      <w:r>
+        <w:rPr>
+          <w:b/>
+          <w:bCs/>
+        </w:rPr>
+        <w:tab/>
+      </w:r>
+      <w:r>
+        <w:t>Nombre</w:t>
+      </w:r>
+    </w:p>
+    <w:p>
+      <w:r>
+        <w:rPr>
+          <w:b/>
+          <w:bCs/>
+        </w:rPr>
+        <w:t>Precondiciones:</w:t>
+      </w:r>
+      <w:r>
+        <w:rPr>
+          <w:b/>
+          <w:bCs/>
+        </w:rPr>
+        <w:t xml:space="preserve"> </w:t>
+      </w:r>
+      <w:r>
+        <w:t>Sesión del actor iniciada Ok.</w:t>
+      </w:r>
+      <w:r>
+        <w:br/>
+      </w:r>
+      <w:r>
+        <w:rPr>
+          <w:b/>
+          <w:bCs/>
+        </w:rPr>
+        <w:t>Garantías de éxito:</w:t>
+      </w:r>
+      <w:r>
+        <w:t xml:space="preserve"> </w:t>
+      </w:r>
+      <w:r>
+        <w:br/>
+      </w:r>
+      <w:r>
+        <w:rPr>
+          <w:b/>
+          <w:bCs/>
+        </w:rPr>
+        <w:t>Frecuencia:</w:t>
+      </w:r>
+      <w:r>
+        <w:t xml:space="preserve"> </w:t>
+      </w:r>
+    </w:p>
+    <w:p/>
+    <w:p>
+      <w:r>
+        <w:rPr>
+          <w:b/>
+          <w:bCs/>
+        </w:rPr>
+        <w:t>Caso de Uso:</w:t>
+      </w:r>
+      <w:r>
+        <w:t xml:space="preserve">  Baja de alumnos</w:t>
+      </w:r>
+      <w:r>
+        <w:br/>
+      </w:r>
+      <w:r>
+        <w:rPr>
+          <w:b/>
+          <w:bCs/>
+        </w:rPr>
+        <w:t>Actor principal:</w:t>
+      </w:r>
+      <w:r>
+        <w:t xml:space="preserve"> </w:t>
+      </w:r>
+      <w:r>
+        <w:t>Dueño y Empleados.</w:t>
+      </w:r>
+      <w:r>
+        <w:br/>
+      </w:r>
+      <w:r>
+        <w:rPr>
+          <w:b/>
+          <w:bCs/>
+        </w:rPr>
+        <w:t xml:space="preserve">Personal Involucrado e intereses: </w:t>
+      </w:r>
+      <w:r>
+        <w:rPr>
+          <w:b/>
+          <w:bCs/>
+        </w:rPr>
+        <w:br/>
+      </w:r>
+      <w:r>
+        <w:rPr>
+          <w:b/>
+          <w:bCs/>
+        </w:rPr>
+        <w:tab/>
+      </w:r>
+      <w:r>
+        <w:rPr>
+          <w:b/>
+          <w:bCs/>
+        </w:rPr>
+        <w:tab/>
+      </w:r>
+      <w:r>
+        <w:rPr>
+          <w:b/>
+          <w:bCs/>
+        </w:rPr>
+        <w:tab/>
+      </w:r>
+      <w:r>
+        <w:rPr>
+          <w:b/>
+          <w:bCs/>
+        </w:rPr>
+        <w:tab/>
+      </w:r>
+      <w:r>
+        <w:t>Nombre</w:t>
+      </w:r>
+    </w:p>
+    <w:p>
+      <w:r>
+        <w:rPr>
+          <w:b/>
+          <w:bCs/>
+        </w:rPr>
+        <w:t>Precondiciones:</w:t>
+      </w:r>
+      <w:r>
+        <w:rPr>
+          <w:b/>
+          <w:bCs/>
+        </w:rPr>
+        <w:t xml:space="preserve"> </w:t>
+      </w:r>
+      <w:r>
+        <w:t>Sesión del actor iniciada Ok.</w:t>
+      </w:r>
+      <w:r>
+        <w:br/>
+      </w:r>
+      <w:r>
+        <w:rPr>
+          <w:b/>
+          <w:bCs/>
+        </w:rPr>
+        <w:t>Garantías de éxito:</w:t>
+      </w:r>
+      <w:r>
+        <w:t xml:space="preserve"> </w:t>
+      </w:r>
+      <w:r>
+        <w:br/>
+      </w:r>
+      <w:r>
+        <w:rPr>
+          <w:b/>
+          <w:bCs/>
+        </w:rPr>
+        <w:t>Frecuencia:</w:t>
+      </w:r>
+      <w:r>
+        <w:t xml:space="preserve"> </w:t>
+      </w:r>
+    </w:p>
+    <w:p/>
+    <w:p>
+      <w:r>
+        <w:rPr>
+          <w:b/>
+          <w:bCs/>
+        </w:rPr>
+        <w:lastRenderedPageBreak/>
+        <w:t>Caso de Uso:</w:t>
+      </w:r>
+      <w:r>
+        <w:t xml:space="preserve">  Baja de alumnos</w:t>
+      </w:r>
+      <w:r>
+        <w:br/>
+      </w:r>
+      <w:r>
+        <w:rPr>
+          <w:b/>
+          <w:bCs/>
+        </w:rPr>
+        <w:t>Actor principal:</w:t>
+      </w:r>
+      <w:r>
+        <w:t xml:space="preserve"> </w:t>
+      </w:r>
+      <w:r>
+        <w:t>Dueño y Empleados.</w:t>
+      </w:r>
+      <w:r>
+        <w:br/>
+      </w:r>
+      <w:r>
+        <w:rPr>
+          <w:b/>
+          <w:bCs/>
+        </w:rPr>
+        <w:t xml:space="preserve">Personal Involucrado e intereses: </w:t>
+      </w:r>
+      <w:r>
+        <w:rPr>
+          <w:b/>
+          <w:bCs/>
+        </w:rPr>
+        <w:br/>
+      </w:r>
+      <w:r>
+        <w:rPr>
+          <w:b/>
+          <w:bCs/>
+        </w:rPr>
+        <w:tab/>
+      </w:r>
+      <w:r>
+        <w:rPr>
+          <w:b/>
+          <w:bCs/>
+        </w:rPr>
+        <w:tab/>
+      </w:r>
+      <w:r>
+        <w:rPr>
+          <w:b/>
+          <w:bCs/>
+        </w:rPr>
+        <w:tab/>
+      </w:r>
+      <w:r>
+        <w:rPr>
+          <w:b/>
+          <w:bCs/>
+        </w:rPr>
+        <w:tab/>
+      </w:r>
+      <w:r>
+        <w:t>Nombre</w:t>
+      </w:r>
+    </w:p>
+    <w:p>
+      <w:r>
+        <w:rPr>
+          <w:b/>
+          <w:bCs/>
+        </w:rPr>
+        <w:t>Precondiciones:</w:t>
+      </w:r>
+      <w:r>
+        <w:rPr>
+          <w:b/>
+          <w:bCs/>
+        </w:rPr>
+        <w:t xml:space="preserve"> </w:t>
+      </w:r>
+      <w:r>
+        <w:t>Sesión del actor iniciada Ok.</w:t>
+      </w:r>
+      <w:r>
+        <w:br/>
+      </w:r>
+      <w:r>
+        <w:rPr>
+          <w:b/>
+          <w:bCs/>
+        </w:rPr>
+        <w:t>Garantías de éxito:</w:t>
+      </w:r>
+      <w:r>
+        <w:t xml:space="preserve"> </w:t>
+      </w:r>
+      <w:r>
+        <w:br/>
+      </w:r>
+      <w:r>
+        <w:rPr>
+          <w:b/>
+          <w:bCs/>
+        </w:rPr>
+        <w:t>Frecuencia:</w:t>
+      </w:r>
+      <w:r>
+        <w:t xml:space="preserve"> </w:t>
+      </w:r>
+    </w:p>
+    <w:p/>
+    <w:p>
+      <w:r>
+        <w:rPr>
+          <w:b/>
+          <w:bCs/>
+        </w:rPr>
+        <w:t>Caso de Uso:</w:t>
+      </w:r>
+      <w:r>
+        <w:t xml:space="preserve">  Baja de alumnos</w:t>
+      </w:r>
+      <w:r>
+        <w:br/>
+      </w:r>
+      <w:r>
+        <w:rPr>
+          <w:b/>
+          <w:bCs/>
+        </w:rPr>
+        <w:t>Actor principal:</w:t>
+      </w:r>
+      <w:r>
+        <w:t xml:space="preserve"> </w:t>
+      </w:r>
+      <w:r>
+        <w:t>Dueño y Empleados.</w:t>
+      </w:r>
+      <w:r>
+        <w:br/>
+      </w:r>
+      <w:r>
+        <w:rPr>
+          <w:b/>
+          <w:bCs/>
+        </w:rPr>
+        <w:t xml:space="preserve">Personal Involucrado e intereses: </w:t>
+      </w:r>
+      <w:r>
+        <w:rPr>
+          <w:b/>
+          <w:bCs/>
+        </w:rPr>
+        <w:br/>
+      </w:r>
+      <w:r>
+        <w:rPr>
+          <w:b/>
+          <w:bCs/>
+        </w:rPr>
+        <w:tab/>
+      </w:r>
+      <w:r>
+        <w:rPr>
+          <w:b/>
+          <w:bCs/>
+        </w:rPr>
+        <w:tab/>
+      </w:r>
+      <w:r>
+        <w:rPr>
+          <w:b/>
+          <w:bCs/>
+        </w:rPr>
+        <w:tab/>
+      </w:r>
+      <w:r>
+        <w:rPr>
+          <w:b/>
+          <w:bCs/>
+        </w:rPr>
+        <w:tab/>
+      </w:r>
+      <w:r>
+        <w:t>Nombre</w:t>
+      </w:r>
+    </w:p>
+    <w:p>
+      <w:r>
+        <w:rPr>
+          <w:b/>
+          <w:bCs/>
+        </w:rPr>
+        <w:t>Precondiciones:</w:t>
+      </w:r>
+      <w:r>
+        <w:rPr>
+          <w:b/>
+          <w:bCs/>
+        </w:rPr>
+        <w:t xml:space="preserve"> </w:t>
+      </w:r>
+      <w:r>
+        <w:t>Sesión del actor iniciada Ok.</w:t>
+      </w:r>
+      <w:r>
+        <w:br/>
+      </w:r>
+      <w:r>
+        <w:rPr>
+          <w:b/>
+          <w:bCs/>
+        </w:rPr>
+        <w:t>Garantías de éxito:</w:t>
+      </w:r>
+      <w:r>
+        <w:t xml:space="preserve"> </w:t>
+      </w:r>
+      <w:r>
+        <w:br/>
+      </w:r>
+      <w:r>
+        <w:rPr>
+          <w:b/>
+          <w:bCs/>
+        </w:rPr>
+        <w:t>Frecuencia:</w:t>
+      </w:r>
+      <w:r>
+        <w:t xml:space="preserve"> </w:t>
+      </w:r>
+    </w:p>
+    <w:p/>
+    <w:p>
+      <w:r>
+        <w:rPr>
+          <w:b/>
+          <w:bCs/>
+        </w:rPr>
+        <w:t>Caso de Uso:</w:t>
+      </w:r>
+      <w:r>
+        <w:t xml:space="preserve">  Baja de alumnos</w:t>
+      </w:r>
+      <w:r>
+        <w:br/>
+      </w:r>
+      <w:r>
+        <w:rPr>
+          <w:b/>
+          <w:bCs/>
+        </w:rPr>
+        <w:t>Actor principal:</w:t>
+      </w:r>
+      <w:r>
+        <w:t xml:space="preserve"> </w:t>
+      </w:r>
+      <w:r>
+        <w:t>Dueño y Empleados.</w:t>
+      </w:r>
+      <w:r>
+        <w:br/>
+      </w:r>
+      <w:r>
+        <w:rPr>
+          <w:b/>
+          <w:bCs/>
+        </w:rPr>
+        <w:t xml:space="preserve">Personal Involucrado e intereses: </w:t>
+      </w:r>
+      <w:r>
+        <w:rPr>
+          <w:b/>
+          <w:bCs/>
+        </w:rPr>
+        <w:br/>
+      </w:r>
+      <w:r>
+        <w:rPr>
+          <w:b/>
+          <w:bCs/>
+        </w:rPr>
+        <w:tab/>
+      </w:r>
+      <w:r>
+        <w:rPr>
+          <w:b/>
+          <w:bCs/>
+        </w:rPr>
+        <w:tab/>
+      </w:r>
+      <w:r>
+        <w:rPr>
+          <w:b/>
+          <w:bCs/>
+        </w:rPr>
+        <w:tab/>
+      </w:r>
+      <w:r>
+        <w:rPr>
+          <w:b/>
+          <w:bCs/>
+        </w:rPr>
+        <w:tab/>
+      </w:r>
+      <w:r>
+        <w:t>Nombre</w:t>
+      </w:r>
+    </w:p>
+    <w:p>
+      <w:r>
+        <w:rPr>
+          <w:b/>
+          <w:bCs/>
+        </w:rPr>
+        <w:t>Precondiciones:</w:t>
+      </w:r>
+      <w:r>
+        <w:rPr>
+          <w:b/>
+          <w:bCs/>
+        </w:rPr>
+        <w:t xml:space="preserve"> </w:t>
+      </w:r>
+      <w:r>
+        <w:t>Sesión del actor iniciada Ok.</w:t>
+      </w:r>
+      <w:r>
+        <w:br/>
+      </w:r>
+      <w:r>
+        <w:rPr>
+          <w:b/>
+          <w:bCs/>
+        </w:rPr>
+        <w:t>Garantías de éxito:</w:t>
+      </w:r>
+      <w:r>
+        <w:t xml:space="preserve"> </w:t>
+      </w:r>
+      <w:r>
+        <w:br/>
+      </w:r>
+      <w:r>
+        <w:rPr>
+          <w:b/>
+          <w:bCs/>
+        </w:rPr>
+        <w:t>Frecuencia:</w:t>
+      </w:r>
+      <w:r>
+        <w:t xml:space="preserve"> </w:t>
+      </w:r>
+    </w:p>
+    <w:p/>
+    <w:p/>
+    <w:p>
+      <w:r>
+        <w:rPr>
+          <w:b/>
+          <w:bCs/>
+        </w:rPr>
+        <w:t>Caso de Uso:</w:t>
+      </w:r>
+      <w:r>
+        <w:t xml:space="preserve">  Baja de alumnos</w:t>
+      </w:r>
+      <w:r>
+        <w:br/>
+      </w:r>
+      <w:r>
+        <w:rPr>
+          <w:b/>
+          <w:bCs/>
+        </w:rPr>
+        <w:t>Actor principal:</w:t>
+      </w:r>
+      <w:r>
+        <w:t xml:space="preserve"> </w:t>
+      </w:r>
+      <w:r>
+        <w:t>Dueño y Empleados.</w:t>
+      </w:r>
+      <w:r>
+        <w:br/>
+      </w:r>
+      <w:r>
+        <w:rPr>
+          <w:b/>
+          <w:bCs/>
+        </w:rPr>
+        <w:t xml:space="preserve">Personal Involucrado e intereses: </w:t>
+      </w:r>
+      <w:r>
+        <w:rPr>
+          <w:b/>
+          <w:bCs/>
+        </w:rPr>
+        <w:br/>
+      </w:r>
+      <w:r>
+        <w:rPr>
+          <w:b/>
+          <w:bCs/>
+        </w:rPr>
+        <w:tab/>
+      </w:r>
+      <w:r>
+        <w:rPr>
+          <w:b/>
+          <w:bCs/>
+        </w:rPr>
+        <w:tab/>
+      </w:r>
+      <w:r>
+        <w:rPr>
+          <w:b/>
+          <w:bCs/>
+        </w:rPr>
+        <w:tab/>
+      </w:r>
+      <w:r>
+        <w:rPr>
+          <w:b/>
+          <w:bCs/>
+        </w:rPr>
+        <w:tab/>
+      </w:r>
+      <w:r>
+        <w:t>Nombre</w:t>
+      </w:r>
+    </w:p>
+    <w:p>
+      <w:r>
+        <w:rPr>
+          <w:b/>
+          <w:bCs/>
+        </w:rPr>
+        <w:t>Precondiciones:</w:t>
+      </w:r>
+      <w:r>
+        <w:rPr>
+          <w:b/>
+          <w:bCs/>
+        </w:rPr>
+        <w:t xml:space="preserve"> </w:t>
+      </w:r>
+      <w:r>
+        <w:t>Sesión del actor iniciada Ok.</w:t>
+      </w:r>
+      <w:r>
+        <w:br/>
+      </w:r>
+      <w:r>
+        <w:rPr>
+          <w:b/>
+          <w:bCs/>
+        </w:rPr>
+        <w:t>Garantías de éxito:</w:t>
+      </w:r>
+      <w:r>
+        <w:t xml:space="preserve"> </w:t>
+      </w:r>
+      <w:r>
+        <w:br/>
+      </w:r>
+      <w:r>
+        <w:rPr>
+          <w:b/>
+          <w:bCs/>
+        </w:rPr>
+        <w:t>Frecuencia:</w:t>
+      </w:r>
+      <w:r>
+        <w:t xml:space="preserve"> </w:t>
+      </w:r>
+    </w:p>
+    <w:p/>
+    <w:p>
+      <w:r>
+        <w:rPr>
+          <w:b/>
+          <w:bCs/>
+        </w:rPr>
+        <w:t>Caso de Uso:</w:t>
+      </w:r>
+      <w:r>
+        <w:t xml:space="preserve">  Baja de alumnos</w:t>
+      </w:r>
+      <w:r>
+        <w:br/>
+      </w:r>
+      <w:r>
+        <w:rPr>
+          <w:b/>
+          <w:bCs/>
+        </w:rPr>
+        <w:t>Actor principal:</w:t>
+      </w:r>
+      <w:r>
+        <w:t xml:space="preserve"> </w:t>
+      </w:r>
+      <w:r>
+        <w:br/>
+      </w:r>
+      <w:r>
+        <w:rPr>
+          <w:b/>
+          <w:bCs/>
+        </w:rPr>
+        <w:t xml:space="preserve">Personal Involucrado e intereses: </w:t>
+      </w:r>
+      <w:r>
+        <w:rPr>
+          <w:b/>
+          <w:bCs/>
+        </w:rPr>
+        <w:br/>
+      </w:r>
+      <w:r>
+        <w:rPr>
+          <w:b/>
+          <w:bCs/>
+        </w:rPr>
+        <w:tab/>
+      </w:r>
+      <w:r>
+        <w:rPr>
+          <w:b/>
+          <w:bCs/>
+        </w:rPr>
+        <w:tab/>
+      </w:r>
+      <w:r>
+        <w:rPr>
+          <w:b/>
+          <w:bCs/>
+        </w:rPr>
+        <w:tab/>
+      </w:r>
+      <w:r>
+        <w:rPr>
+          <w:b/>
+          <w:bCs/>
+        </w:rPr>
+        <w:tab/>
+      </w:r>
+      <w:r>
+        <w:t>Nombre</w:t>
+      </w:r>
+    </w:p>
+    <w:p>
+      <w:r>
+        <w:rPr>
+          <w:b/>
+          <w:bCs/>
+        </w:rPr>
+        <w:t>Precondiciones:</w:t>
+      </w:r>
+      <w:r>
+        <w:rPr>
+          <w:b/>
+          <w:bCs/>
+        </w:rPr>
+        <w:t xml:space="preserve"> </w:t>
+      </w:r>
+      <w:r>
+        <w:t>Sesión del actor iniciada Ok.</w:t>
+      </w:r>
+      <w:r>
+        <w:br/>
+      </w:r>
+      <w:r>
+        <w:rPr>
+          <w:b/>
+          <w:bCs/>
+        </w:rPr>
+        <w:t>Garantías de éxito:</w:t>
+      </w:r>
+      <w:r>
+        <w:t xml:space="preserve"> </w:t>
+      </w:r>
+      <w:r>
+        <w:br/>
+      </w:r>
+      <w:r>
+        <w:rPr>
+          <w:b/>
+          <w:bCs/>
+        </w:rPr>
+        <w:t>Frecuencia:</w:t>
+      </w:r>
+      <w:r>
+        <w:t xml:space="preserve"> </w:t>
+      </w:r>
+    </w:p>
+    <w:p/>
+    <w:p>
+      <w:r>
+        <w:br/>
+      </w:r>
+      <w:r>
+        <w:br/>
+        <w:t>Alta de los nuevos alumnos.</w:t>
+      </w:r>
+      <w:r>
+        <w:br/>
+        <w:t>Modificaciones de los alumnos.</w:t>
+      </w:r>
+      <w:r>
+        <w:br/>
+        <w:t>Eliminación de los alumnos.</w:t>
+      </w:r>
+      <w:r>
+        <w:br/>
+      </w:r>
+      <w:r>
+        <w:br/>
+        <w:t>Pago de los alumnos.</w:t>
+      </w:r>
+      <w:r>
+        <w:br/>
+        <w:t>Notificación por deuda del alumno al alumno.</w:t>
+      </w:r>
+      <w:r>
+        <w:br/>
+        <w:t>Notificación por deuda del alumno al empleado.</w:t>
+      </w:r>
+      <w:r>
+        <w:t xml:space="preserve"> </w:t>
+      </w:r>
+      <w:r>
+        <w:br/>
+        <w:t>Notificación por deuda del alumno al dueño.</w:t>
+      </w:r>
+      <w:r>
+        <w:br/>
+      </w:r>
+      <w:r>
+        <w:br/>
+        <w:t>Registro del dinero recaudado en determinado tiempo (día, semana, mes)</w:t>
+      </w:r>
+      <w:r>
+        <w:br/>
+      </w:r>
+      <w:r>
+        <w:br/>
+        <w:t>Alta de planes.</w:t>
+      </w:r>
+      <w:r>
+        <w:br/>
+        <w:t>Modificación de planes</w:t>
+      </w:r>
+      <w:r>
+        <w:br/>
+        <w:t>Baja de planes.</w:t>
+      </w:r>
+      <w:r>
+        <w:br/>
+      </w:r>
+      <w:r>
+        <w:br/>
+        <w:t>Alta empleados.</w:t>
+      </w:r>
+      <w:r>
+        <w:br/>
+        <w:t>Modificación empleados.</w:t>
+      </w:r>
+      <w:r>
+        <w:br/>
+        <w:t>Baja empleados.</w:t>
+      </w:r>
+      <w:r>
+        <w:br/>
+      </w:r>
+    </w:p>
+    <w:p>
+      <w:r>
+        <w:rPr>
+          <w:b/>
+          <w:bCs/>
+          <w:sz w:val="28"/>
+          <w:szCs w:val="28"/>
+        </w:rPr>
         <w:t>Autores</w:t>
       </w:r>
       <w:r>
@@ -289,53 +2890,74 @@
       </w:r>
     </w:p>
     <w:p>
+      <w:r>
+        <w:drawing>
+          <wp:inline distT="0" distB="0" distL="0" distR="0" wp14:anchorId="36FAE778" wp14:editId="0BF65A9F">
+            <wp:extent cx="3969385" cy="4031615"/>
+            <wp:effectExtent l="0" t="0" r="0" b="6985"/>
+            <wp:docPr id="4" name="Imagen 4"/>
+            <wp:cNvGraphicFramePr>
+              <a:graphicFrameLocks xmlns:a="http://schemas.openxmlformats.org/drawingml/2006/main" noChangeAspect="1"/>
+            </wp:cNvGraphicFramePr>
+            <a:graphic xmlns:a="http://schemas.openxmlformats.org/drawingml/2006/main">
+              <a:graphicData uri="http://schemas.openxmlformats.org/drawingml/2006/picture">
+                <pic:pic xmlns:pic="http://schemas.openxmlformats.org/drawingml/2006/picture">
+                  <pic:nvPicPr>
+                    <pic:cNvPr id="0" name="Picture 4"/>
+                    <pic:cNvPicPr>
+                      <a:picLocks noChangeAspect="1" noChangeArrowheads="1"/>
+                    </pic:cNvPicPr>
+                  </pic:nvPicPr>
+                  <pic:blipFill>
+                    <a:blip r:embed="rId4">
+                      <a:extLst>
+                        <a:ext uri="{28A0092B-C50C-407E-A947-70E740481C1C}">
+                          <a14:useLocalDpi xmlns:a14="http://schemas.microsoft.com/office/drawing/2010/main" val="0"/>
+                        </a:ext>
+                      </a:extLst>
+                    </a:blip>
+                    <a:srcRect/>
+                    <a:stretch>
+                      <a:fillRect/>
+                    </a:stretch>
+                  </pic:blipFill>
+                  <pic:spPr bwMode="auto">
+                    <a:xfrm>
+                      <a:off x="0" y="0"/>
+                      <a:ext cx="3969385" cy="4031615"/>
+                    </a:xfrm>
+                    <a:prstGeom prst="rect">
+                      <a:avLst/>
+                    </a:prstGeom>
+                    <a:noFill/>
+                    <a:ln>
+                      <a:noFill/>
+                    </a:ln>
+                  </pic:spPr>
+                </pic:pic>
+              </a:graphicData>
+            </a:graphic>
+          </wp:inline>
+        </w:drawing>
+      </w:r>
+    </w:p>
+    <w:p>
       <w:pPr>
-        <w:ind w:left="708"/>
-        <w:rPr>
+        <w:rPr>
+          <w:b/>
+          <w:bCs/>
           <w:sz w:val="32"/>
           <w:szCs w:val="32"/>
         </w:rPr>
       </w:pPr>
       <w:r>
-        <w:t>Programa</w:t>
-      </w:r>
-      <w:r>
-        <w:br/>
-      </w:r>
-      <w:r>
-        <w:t>Empleados</w:t>
-      </w:r>
-      <w:r>
-        <w:br/>
-      </w:r>
-      <w:r>
-        <w:t>Dueño</w:t>
-      </w:r>
-    </w:p>
-    <w:p>
-      <w:pPr>
-        <w:rPr>
-          <w:sz w:val="32"/>
-          <w:szCs w:val="32"/>
-        </w:rPr>
-      </w:pPr>
-    </w:p>
-    <w:p>
-      <w:pPr>
-        <w:rPr>
-          <w:b/>
-          <w:bCs/>
-          <w:sz w:val="32"/>
-          <w:szCs w:val="32"/>
-        </w:rPr>
-      </w:pPr>
-      <w:r>
         <w:rPr>
           <w:b/>
           <w:bCs/>
           <w:sz w:val="28"/>
           <w:szCs w:val="28"/>
         </w:rPr>
+        <w:lastRenderedPageBreak/>
         <w:t>Módulos</w:t>
       </w:r>
     </w:p>
@@ -404,12 +3026,7 @@
       </w:r>
       <w:r>
         <w:tab/>
-      </w:r>
-      <w:r>
-        <w:t>A</w:t>
-      </w:r>
-      <w:r>
-        <w:t>lternativo</w:t>
+        <w:t>Alternativo</w:t>
       </w:r>
       <w:r>
         <w:br/>
@@ -575,102 +3192,102 @@
         <w:br/>
       </w:r>
       <w:r>
+        <w:tab/>
+        <w:t>Monto Mensual</w:t>
+      </w:r>
+      <w:r>
+        <w:br/>
+      </w:r>
+      <w:r>
+        <w:tab/>
+        <w:t>Pagos - Gastos</w:t>
+      </w:r>
+    </w:p>
+    <w:p>
+      <w:r>
+        <w:rPr>
+          <w:b/>
+          <w:bCs/>
+        </w:rPr>
+        <w:t>Planes</w:t>
+      </w:r>
+      <w:r>
+        <w:br/>
+      </w:r>
+      <w:r>
+        <w:tab/>
+        <w:t>Nombre</w:t>
+      </w:r>
+      <w:r>
+        <w:br/>
+      </w:r>
+      <w:r>
+        <w:tab/>
+        <w:t>Costo</w:t>
+      </w:r>
+      <w:r>
+        <w:br/>
+      </w:r>
+      <w:r>
+        <w:tab/>
+        <w:t>Días y horarios</w:t>
+      </w:r>
+    </w:p>
+    <w:p>
+      <w:r>
+        <w:rPr>
+          <w:b/>
+          <w:bCs/>
+        </w:rPr>
+        <w:t>Empleados</w:t>
+      </w:r>
+      <w:r>
+        <w:br/>
+      </w:r>
+      <w:r>
+        <w:tab/>
+        <w:t>Nombre</w:t>
+      </w:r>
+      <w:r>
+        <w:br/>
+      </w:r>
+      <w:r>
+        <w:tab/>
+        <w:t>Apellido</w:t>
+      </w:r>
+      <w:r>
+        <w:br/>
+      </w:r>
+      <w:r>
+        <w:tab/>
+        <w:t xml:space="preserve">DNI </w:t>
+      </w:r>
+      <w:r>
+        <w:br/>
+      </w:r>
+      <w:r>
+        <w:tab/>
+        <w:t>Teléfono</w:t>
+      </w:r>
+      <w:r>
+        <w:br/>
+      </w:r>
+      <w:r>
+        <w:tab/>
+        <w:t>Alternativo</w:t>
+      </w:r>
+      <w:r>
+        <w:br/>
+      </w:r>
+      <w:r>
+        <w:tab/>
+        <w:t>Mail</w:t>
+      </w:r>
+      <w:r>
+        <w:br/>
+      </w:r>
+      <w:r>
         <w:lastRenderedPageBreak/>
-        <w:tab/>
-        <w:t>Monto Mensual</w:t>
-      </w:r>
-      <w:r>
-        <w:br/>
-      </w:r>
-      <w:r>
-        <w:tab/>
-        <w:t>Pagos - Gastos</w:t>
-      </w:r>
-    </w:p>
-    <w:p>
-      <w:r>
-        <w:rPr>
-          <w:b/>
-          <w:bCs/>
-        </w:rPr>
-        <w:t>Planes</w:t>
-      </w:r>
-      <w:r>
-        <w:br/>
-      </w:r>
-      <w:r>
-        <w:tab/>
-        <w:t>Nombre</w:t>
-      </w:r>
-      <w:r>
-        <w:br/>
-      </w:r>
-      <w:r>
-        <w:tab/>
-        <w:t>Costo</w:t>
-      </w:r>
-      <w:r>
-        <w:br/>
-      </w:r>
-      <w:r>
-        <w:tab/>
-        <w:t>Días y horarios</w:t>
-      </w:r>
-    </w:p>
-    <w:p>
-      <w:r>
-        <w:rPr>
-          <w:b/>
-          <w:bCs/>
-        </w:rPr>
-        <w:t>Empleados</w:t>
-      </w:r>
-      <w:r>
-        <w:br/>
-      </w:r>
-      <w:r>
-        <w:tab/>
-        <w:t>Nombre</w:t>
-      </w:r>
-      <w:r>
-        <w:br/>
-      </w:r>
-      <w:r>
-        <w:tab/>
-        <w:t>Apellido</w:t>
-      </w:r>
-      <w:r>
-        <w:br/>
-      </w:r>
-      <w:r>
-        <w:tab/>
-        <w:t xml:space="preserve">DNI </w:t>
-      </w:r>
-      <w:r>
-        <w:br/>
-      </w:r>
-      <w:r>
-        <w:tab/>
-        <w:t>Teléfono</w:t>
-      </w:r>
-      <w:r>
-        <w:br/>
-      </w:r>
-      <w:r>
-        <w:tab/>
-        <w:t>Alternativo</w:t>
-      </w:r>
-      <w:r>
-        <w:br/>
-      </w:r>
-      <w:r>
-        <w:tab/>
-        <w:t>Mail</w:t>
-      </w:r>
-      <w:r>
-        <w:br/>
-      </w:r>
-      <w:r>
         <w:tab/>
         <w:t>Jornada laboral</w:t>
       </w:r>

</xml_diff>

<commit_message>
Se modifica la base de datos, y por ende las historias de usuario, ya que hay campos que no estaban contemplados, necesarios para las conexiones, o el desarollo de la bdd.
</commit_message>
<xml_diff>
--- a/Carpeta de Proyecto/Proyecto 2022.docx
+++ b/Carpeta de Proyecto/Proyecto 2022.docx
@@ -344,15 +344,7 @@
       </w:r>
       <w:r>
         <w:br/>
-      </w:r>
-      <w:r>
-        <w:t xml:space="preserve">MainScreen </w:t>
-      </w:r>
-      <w:r>
-        <w:t>Encargados</w:t>
-      </w:r>
-      <w:r>
-        <w:t>:</w:t>
+        <w:t>MainScreen Encargados:</w:t>
       </w:r>
     </w:p>
     <w:p>
@@ -1176,6 +1168,46 @@
               <w:br/>
               <w:t xml:space="preserve">DNI </w:t>
             </w:r>
+            <w:r>
+              <w:rPr>
+                <w:rFonts w:ascii="Calibri" w:eastAsia="Times New Roman" w:hAnsi="Calibri" w:cs="Calibri"/>
+                <w:color w:val="000000"/>
+                <w:lang w:eastAsia="es-AR"/>
+              </w:rPr>
+              <w:br/>
+            </w:r>
+            <w:r>
+              <w:rPr>
+                <w:rFonts w:ascii="Calibri" w:eastAsia="Times New Roman" w:hAnsi="Calibri" w:cs="Calibri"/>
+                <w:color w:val="000000"/>
+                <w:lang w:eastAsia="es-AR"/>
+              </w:rPr>
+              <w:t>Estado</w:t>
+            </w:r>
+            <w:r>
+              <w:rPr>
+                <w:rFonts w:ascii="Calibri" w:eastAsia="Times New Roman" w:hAnsi="Calibri" w:cs="Calibri"/>
+                <w:color w:val="000000"/>
+                <w:lang w:eastAsia="es-AR"/>
+              </w:rPr>
+              <w:t xml:space="preserve"> </w:t>
+            </w:r>
+            <w:r>
+              <w:rPr>
+                <w:rFonts w:ascii="Calibri" w:eastAsia="Times New Roman" w:hAnsi="Calibri" w:cs="Calibri"/>
+                <w:color w:val="000000"/>
+                <w:lang w:eastAsia="es-AR"/>
+              </w:rPr>
+              <w:br/>
+            </w:r>
+            <w:r>
+              <w:rPr>
+                <w:rFonts w:ascii="Calibri" w:eastAsia="Times New Roman" w:hAnsi="Calibri" w:cs="Calibri"/>
+                <w:color w:val="000000"/>
+                <w:lang w:eastAsia="es-AR"/>
+              </w:rPr>
+              <w:t>Fecha de asistencia</w:t>
+            </w:r>
           </w:p>
         </w:tc>
       </w:tr>
@@ -2316,6 +2348,14 @@
                 <w:lang w:eastAsia="es-AR"/>
               </w:rPr>
               <w:br/>
+            </w:r>
+            <w:r>
+              <w:rPr>
+                <w:rFonts w:ascii="Calibri" w:eastAsia="Times New Roman" w:hAnsi="Calibri" w:cs="Calibri"/>
+                <w:color w:val="000000"/>
+                <w:lang w:eastAsia="es-AR"/>
+              </w:rPr>
+              <w:lastRenderedPageBreak/>
               <w:t>DNI</w:t>
             </w:r>
             <w:r>
@@ -2334,14 +2374,6 @@
                 <w:lang w:eastAsia="es-AR"/>
               </w:rPr>
               <w:br/>
-            </w:r>
-            <w:r>
-              <w:rPr>
-                <w:rFonts w:ascii="Calibri" w:eastAsia="Times New Roman" w:hAnsi="Calibri" w:cs="Calibri"/>
-                <w:color w:val="000000"/>
-                <w:lang w:eastAsia="es-AR"/>
-              </w:rPr>
-              <w:lastRenderedPageBreak/>
               <w:t>Alternativo</w:t>
             </w:r>
             <w:r>
@@ -3671,6 +3703,7 @@
                 <w:color w:val="000000"/>
                 <w:lang w:eastAsia="es-AR"/>
               </w:rPr>
+              <w:lastRenderedPageBreak/>
               <w:t>Frecuencia</w:t>
             </w:r>
           </w:p>
@@ -3743,7 +3776,6 @@
                 <w:color w:val="FFFFFF"/>
                 <w:lang w:eastAsia="es-AR"/>
               </w:rPr>
-              <w:lastRenderedPageBreak/>
               <w:t>Caso de uso</w:t>
             </w:r>
           </w:p>
@@ -4275,6 +4307,8 @@
         </w:tc>
       </w:tr>
     </w:tbl>
+    <w:p/>
+    <w:p/>
     <w:p/>
     <w:tbl>
       <w:tblPr>
@@ -4890,6 +4924,7 @@
       </w:tr>
     </w:tbl>
     <w:p/>
+    <w:p/>
     <w:tbl>
       <w:tblPr>
         <w:tblW w:w="8828" w:type="dxa"/>
@@ -5269,6 +5304,7 @@
                 <w:color w:val="000000"/>
                 <w:lang w:eastAsia="es-AR"/>
               </w:rPr>
+              <w:lastRenderedPageBreak/>
               <w:t>Precondiciones</w:t>
             </w:r>
           </w:p>
@@ -5412,7 +5448,6 @@
                 <w:color w:val="000000"/>
                 <w:lang w:eastAsia="es-AR"/>
               </w:rPr>
-              <w:lastRenderedPageBreak/>
               <w:t>Frecuencia</w:t>
             </w:r>
           </w:p>
@@ -6030,6 +6065,7 @@
         </w:tc>
       </w:tr>
     </w:tbl>
+    <w:p/>
     <w:p/>
     <w:tbl>
       <w:tblPr>
@@ -6758,6 +6794,7 @@
                 <w:color w:val="000000"/>
                 <w:lang w:eastAsia="es-AR"/>
               </w:rPr>
+              <w:lastRenderedPageBreak/>
               <w:t>Caso</w:t>
             </w:r>
           </w:p>
@@ -7012,7 +7049,6 @@
                 <w:color w:val="000000"/>
                 <w:lang w:eastAsia="es-AR"/>
               </w:rPr>
-              <w:lastRenderedPageBreak/>
               <w:t>Precondiciones</w:t>
             </w:r>
           </w:p>
@@ -8017,6 +8053,7 @@
                 <w:color w:val="000000"/>
                 <w:lang w:eastAsia="es-AR"/>
               </w:rPr>
+              <w:lastRenderedPageBreak/>
               <w:t>Personal involucrado e intereses</w:t>
             </w:r>
           </w:p>
@@ -8274,7 +8311,6 @@
                 <w:color w:val="000000"/>
                 <w:lang w:eastAsia="es-AR"/>
               </w:rPr>
-              <w:lastRenderedPageBreak/>
               <w:t>Frecuencia</w:t>
             </w:r>
           </w:p>
@@ -9203,6 +9239,7 @@
                 <w:color w:val="000000"/>
                 <w:lang w:eastAsia="es-AR"/>
               </w:rPr>
+              <w:lastRenderedPageBreak/>
               <w:t>Personal involucrado e intereses</w:t>
             </w:r>
           </w:p>
@@ -9427,7 +9464,6 @@
                 <w:color w:val="000000"/>
                 <w:lang w:eastAsia="es-AR"/>
               </w:rPr>
-              <w:lastRenderedPageBreak/>
               <w:t>Garantías de éxito</w:t>
             </w:r>
           </w:p>
@@ -10221,6 +10257,7 @@
                 <w:color w:val="FFFFFF"/>
                 <w:lang w:eastAsia="es-AR"/>
               </w:rPr>
+              <w:lastRenderedPageBreak/>
               <w:t>Actores</w:t>
             </w:r>
           </w:p>
@@ -10411,7 +10448,6 @@
                 <w:color w:val="000000"/>
                 <w:lang w:eastAsia="es-AR"/>
               </w:rPr>
-              <w:lastRenderedPageBreak/>
               <w:t>Dueño</w:t>
             </w:r>
           </w:p>
@@ -10598,7 +10634,7 @@
     <w:p/>
     <w:tbl>
       <w:tblPr>
-        <w:tblW w:w="7950" w:type="dxa"/>
+        <w:tblW w:w="8926" w:type="dxa"/>
         <w:tblCellMar>
           <w:left w:w="70" w:type="dxa"/>
           <w:right w:w="70" w:type="dxa"/>
@@ -10607,7 +10643,7 @@
       </w:tblPr>
       <w:tblGrid>
         <w:gridCol w:w="4220"/>
-        <w:gridCol w:w="3730"/>
+        <w:gridCol w:w="4706"/>
       </w:tblGrid>
       <w:tr>
         <w:trPr>
@@ -10649,7 +10685,7 @@
         </w:tc>
         <w:tc>
           <w:tcPr>
-            <w:tcW w:w="3730" w:type="dxa"/>
+            <w:tcW w:w="4706" w:type="dxa"/>
             <w:tcBorders>
               <w:top w:val="single" w:sz="4" w:space="0" w:color="auto"/>
               <w:left w:val="nil"/>
@@ -10721,7 +10757,7 @@
         </w:tc>
         <w:tc>
           <w:tcPr>
-            <w:tcW w:w="3730" w:type="dxa"/>
+            <w:tcW w:w="4706" w:type="dxa"/>
             <w:tcBorders>
               <w:top w:val="single" w:sz="4" w:space="0" w:color="auto"/>
               <w:left w:val="nil"/>
@@ -10793,7 +10829,7 @@
         </w:tc>
         <w:tc>
           <w:tcPr>
-            <w:tcW w:w="3730" w:type="dxa"/>
+            <w:tcW w:w="4706" w:type="dxa"/>
             <w:tcBorders>
               <w:top w:val="single" w:sz="4" w:space="0" w:color="auto"/>
               <w:left w:val="nil"/>
@@ -10865,7 +10901,7 @@
         </w:tc>
         <w:tc>
           <w:tcPr>
-            <w:tcW w:w="3730" w:type="dxa"/>
+            <w:tcW w:w="4706" w:type="dxa"/>
             <w:tcBorders>
               <w:top w:val="single" w:sz="4" w:space="0" w:color="auto"/>
               <w:left w:val="nil"/>
@@ -10972,7 +11008,7 @@
         </w:tc>
         <w:tc>
           <w:tcPr>
-            <w:tcW w:w="3730" w:type="dxa"/>
+            <w:tcW w:w="4706" w:type="dxa"/>
             <w:tcBorders>
               <w:top w:val="single" w:sz="4" w:space="0" w:color="auto"/>
               <w:left w:val="nil"/>
@@ -11044,7 +11080,7 @@
         </w:tc>
         <w:tc>
           <w:tcPr>
-            <w:tcW w:w="3730" w:type="dxa"/>
+            <w:tcW w:w="4706" w:type="dxa"/>
             <w:tcBorders>
               <w:top w:val="single" w:sz="4" w:space="0" w:color="auto"/>
               <w:left w:val="nil"/>
@@ -11115,7 +11151,7 @@
         </w:tc>
         <w:tc>
           <w:tcPr>
-            <w:tcW w:w="3730" w:type="dxa"/>
+            <w:tcW w:w="4706" w:type="dxa"/>
             <w:tcBorders>
               <w:top w:val="single" w:sz="4" w:space="0" w:color="auto"/>
               <w:left w:val="nil"/>
@@ -11670,7 +11706,6 @@
   <w:style w:type="character" w:default="1" w:styleId="Fuentedeprrafopredeter">
     <w:name w:val="Default Paragraph Font"/>
     <w:uiPriority w:val="1"/>
-    <w:semiHidden/>
     <w:unhideWhenUsed/>
   </w:style>
   <w:style w:type="table" w:default="1" w:styleId="Tablanormal">

</xml_diff>

<commit_message>
Se re-crean 2 proyectos (e y d) opr problemas de compatibilidad net 3.1. Se comrrigen y se completan las entidades (por la corrección de la bdd). Se comienza a trabajar en el ABM de los empleados como primer instancia.
</commit_message>
<xml_diff>
--- a/Carpeta de Proyecto/Proyecto 2022.docx
+++ b/Carpeta de Proyecto/Proyecto 2022.docx
@@ -151,9 +151,11 @@
       <w:r>
         <w:t xml:space="preserve">¿El aviso de vencimiento es por mail o es por </w:t>
       </w:r>
+      <w:proofErr w:type="spellStart"/>
       <w:r>
         <w:t>msj</w:t>
       </w:r>
+      <w:proofErr w:type="spellEnd"/>
       <w:r>
         <w:t>?</w:t>
       </w:r>
@@ -297,8 +299,13 @@
       </w:r>
     </w:p>
     <w:p>
+      <w:proofErr w:type="spellStart"/>
       <w:r>
-        <w:t>MainScreen Dueño:</w:t>
+        <w:t>Main</w:t>
+      </w:r>
+      <w:proofErr w:type="spellEnd"/>
+      <w:r>
+        <w:t xml:space="preserve"> Dueño:</w:t>
       </w:r>
     </w:p>
     <w:p>
@@ -344,7 +351,14 @@
       </w:r>
       <w:r>
         <w:br/>
-        <w:t>MainScreen Encargados:</w:t>
+      </w:r>
+      <w:proofErr w:type="spellStart"/>
+      <w:r>
+        <w:t>Main</w:t>
+      </w:r>
+      <w:proofErr w:type="spellEnd"/>
+      <w:r>
+        <w:t xml:space="preserve"> Encargados:</w:t>
       </w:r>
     </w:p>
     <w:p>
@@ -793,8 +807,13 @@
         <w:t xml:space="preserve">Si la caja está abierta y se requiere </w:t>
       </w:r>
       <w:r>
-        <w:t>hacer un logout</w:t>
+        <w:t xml:space="preserve">hacer un </w:t>
       </w:r>
+      <w:proofErr w:type="spellStart"/>
+      <w:r>
+        <w:t>logout</w:t>
+      </w:r>
+      <w:proofErr w:type="spellEnd"/>
       <w:r>
         <w:t>, es necesario cerrar la caja primero.</w:t>
       </w:r>
@@ -11286,6 +11305,7 @@
       </w:pPr>
     </w:p>
     <w:p>
+      <w:proofErr w:type="spellStart"/>
       <w:r>
         <w:rPr>
           <w:b/>
@@ -11293,6 +11313,7 @@
         </w:rPr>
         <w:t>Interfacez</w:t>
       </w:r>
+      <w:proofErr w:type="spellEnd"/>
     </w:p>
     <w:sectPr>
       <w:pgSz w:w="11906" w:h="16838"/>
@@ -11706,6 +11727,7 @@
   <w:style w:type="character" w:default="1" w:styleId="Fuentedeprrafopredeter">
     <w:name w:val="Default Paragraph Font"/>
     <w:uiPriority w:val="1"/>
+    <w:semiHidden/>
     <w:unhideWhenUsed/>
   </w:style>
   <w:style w:type="table" w:default="1" w:styleId="Tablanormal">

</xml_diff>